<commit_message>
modified document to include pagination
</commit_message>
<xml_diff>
--- a/docs/Rapid-Start-Nodejs.docx
+++ b/docs/Rapid-Start-Nodejs.docx
@@ -1,6 +1,6 @@
 
 <file path=word/document.xml><?xml version="1.0" encoding="utf-8"?>
-<w:document xmlns:wpc="http://schemas.microsoft.com/office/word/2010/wordprocessingCanvas" xmlns:mc="http://schemas.openxmlformats.org/markup-compatibility/2006" xmlns:o="urn:schemas-microsoft-com:office:office" xmlns:r="http://schemas.openxmlformats.org/officeDocument/2006/relationships" xmlns:m="http://schemas.openxmlformats.org/officeDocument/2006/math" xmlns:v="urn:schemas-microsoft-com:vml" xmlns:wp14="http://schemas.microsoft.com/office/word/2010/wordprocessingDrawing" xmlns:wp="http://schemas.openxmlformats.org/drawingml/2006/wordprocessingDrawing" xmlns:w10="urn:schemas-microsoft-com:office:word" xmlns:w="http://schemas.openxmlformats.org/wordprocessingml/2006/main" xmlns:w14="http://schemas.microsoft.com/office/word/2010/wordml" xmlns:w15="http://schemas.microsoft.com/office/word/2012/wordml" xmlns:wpg="http://schemas.microsoft.com/office/word/2010/wordprocessingGroup" xmlns:wpi="http://schemas.microsoft.com/office/word/2010/wordprocessingInk" xmlns:wne="http://schemas.microsoft.com/office/word/2006/wordml" xmlns:wps="http://schemas.microsoft.com/office/word/2010/wordprocessingShape" mc:Ignorable="w14 w15 wp14">
+<w:document xmlns:wpc="http://schemas.microsoft.com/office/word/2010/wordprocessingCanvas" xmlns:cx="http://schemas.microsoft.com/office/drawing/2014/chartex" xmlns:cx1="http://schemas.microsoft.com/office/drawing/2015/9/8/chartex" xmlns:cx2="http://schemas.microsoft.com/office/drawing/2015/10/21/chartex" xmlns:cx3="http://schemas.microsoft.com/office/drawing/2016/5/9/chartex" xmlns:cx4="http://schemas.microsoft.com/office/drawing/2016/5/10/chartex" xmlns:cx5="http://schemas.microsoft.com/office/drawing/2016/5/11/chartex" xmlns:cx6="http://schemas.microsoft.com/office/drawing/2016/5/12/chartex" xmlns:cx7="http://schemas.microsoft.com/office/drawing/2016/5/13/chartex" xmlns:cx8="http://schemas.microsoft.com/office/drawing/2016/5/14/chartex" xmlns:mc="http://schemas.openxmlformats.org/markup-compatibility/2006" xmlns:aink="http://schemas.microsoft.com/office/drawing/2016/ink" xmlns:am3d="http://schemas.microsoft.com/office/drawing/2017/model3d" xmlns:o="urn:schemas-microsoft-com:office:office" xmlns:r="http://schemas.openxmlformats.org/officeDocument/2006/relationships" xmlns:m="http://schemas.openxmlformats.org/officeDocument/2006/math" xmlns:v="urn:schemas-microsoft-com:vml" xmlns:wp14="http://schemas.microsoft.com/office/word/2010/wordprocessingDrawing" xmlns:wp="http://schemas.openxmlformats.org/drawingml/2006/wordprocessingDrawing" xmlns:w10="urn:schemas-microsoft-com:office:word" xmlns:w="http://schemas.openxmlformats.org/wordprocessingml/2006/main" xmlns:w14="http://schemas.microsoft.com/office/word/2010/wordml" xmlns:w15="http://schemas.microsoft.com/office/word/2012/wordml" xmlns:w16cid="http://schemas.microsoft.com/office/word/2016/wordml/cid" xmlns:w16se="http://schemas.microsoft.com/office/word/2015/wordml/symex" xmlns:wpg="http://schemas.microsoft.com/office/word/2010/wordprocessingGroup" xmlns:wpi="http://schemas.microsoft.com/office/word/2010/wordprocessingInk" xmlns:wne="http://schemas.microsoft.com/office/word/2006/wordml" xmlns:wps="http://schemas.microsoft.com/office/word/2010/wordprocessingShape" mc:Ignorable="w14 w15 w16se w16cid wp14">
   <w:body>
     <w:p>
       <w:pPr>
@@ -197,7 +197,6 @@
             <w:dataBinding w:prefixMappings="xmlns:ns0='http://schemas.openxmlformats.org/package/2006/metadata/core-properties' xmlns:ns1='http://purl.org/dc/elements/1.1/'" w:xpath="/ns0:coreProperties[1]/ns1:creator[1]" w:storeItemID="{6C3C8BC8-F283-45AE-878A-BAB7291924A1}"/>
             <w:text/>
           </w:sdtPr>
-          <w:sdtEndPr/>
           <w:sdtContent>
             <w:tc>
               <w:tcPr>
@@ -268,7 +267,6 @@
                   <w:calendar w:val="gregorian"/>
                 </w:date>
               </w:sdtPr>
-              <w:sdtEndPr/>
               <w:sdtContent>
                 <w:r>
                   <w:rPr>
@@ -504,7 +502,7 @@
               </wp:anchor>
             </w:drawing>
           </mc:Choice>
-          <mc:Fallback xmlns:w16se="http://schemas.microsoft.com/office/word/2015/wordml/symex" xmlns:w16cid="http://schemas.microsoft.com/office/word/2016/wordml/cid" xmlns:am3d="http://schemas.microsoft.com/office/drawing/2017/model3d" xmlns:aink="http://schemas.microsoft.com/office/drawing/2016/ink" xmlns:cx8="http://schemas.microsoft.com/office/drawing/2016/5/14/chartex" xmlns:cx7="http://schemas.microsoft.com/office/drawing/2016/5/13/chartex" xmlns:cx6="http://schemas.microsoft.com/office/drawing/2016/5/12/chartex" xmlns:cx5="http://schemas.microsoft.com/office/drawing/2016/5/11/chartex" xmlns:cx4="http://schemas.microsoft.com/office/drawing/2016/5/10/chartex" xmlns:cx3="http://schemas.microsoft.com/office/drawing/2016/5/9/chartex" xmlns:cx2="http://schemas.microsoft.com/office/drawing/2015/10/21/chartex" xmlns:cx1="http://schemas.microsoft.com/office/drawing/2015/9/8/chartex" xmlns:cx="http://schemas.microsoft.com/office/drawing/2014/chartex">
+          <mc:Fallback>
             <w:pict>
               <v:line w14:anchorId="29F7867F" id="Straight Connector 2" o:spid="_x0000_s1026" style="position:absolute;z-index:251659264;visibility:visible;mso-wrap-style:square;mso-width-percent:0;mso-height-percent:0;mso-wrap-distance-left:9pt;mso-wrap-distance-top:-3e-5mm;mso-wrap-distance-right:9pt;mso-wrap-distance-bottom:-3e-5mm;mso-position-horizontal:absolute;mso-position-horizontal-relative:text;mso-position-vertical:absolute;mso-position-vertical-relative:text;mso-width-percent:0;mso-height-percent:0;mso-width-relative:page;mso-height-relative:page" from="0,28.5pt" to="468.65pt,28.5pt" o:gfxdata="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" strokecolor="#ed7d31 [3205]" strokeweight=".5pt">
                 <v:stroke joinstyle="miter"/>
@@ -1146,7 +1144,7 @@
       <w:r>
         <w:fldChar w:fldCharType="separate"/>
       </w:r>
-      <w:hyperlink w:anchor="_Toc521936920" w:history="1">
+      <w:hyperlink w:anchor="_Toc522556039" w:history="1">
         <w:r>
           <w:rPr>
             <w:rStyle w:val="Hyperlink"/>
@@ -1194,7 +1192,7 @@
             <w:noProof/>
             <w:webHidden/>
           </w:rPr>
-          <w:instrText xml:space="preserve"> PAGEREF _Toc521936920 \h </w:instrText>
+          <w:instrText xml:space="preserve"> PAGEREF _Toc522556039 \h </w:instrText>
         </w:r>
         <w:r>
           <w:rPr>
@@ -1240,7 +1238,7 @@
           <w:lang w:val="en-IN" w:eastAsia="en-IN"/>
         </w:rPr>
       </w:pPr>
-      <w:hyperlink w:anchor="_Toc521936921" w:history="1">
+      <w:hyperlink w:anchor="_Toc522556040" w:history="1">
         <w:r>
           <w:rPr>
             <w:rStyle w:val="Hyperlink"/>
@@ -1286,7 +1284,7 @@
             <w:noProof/>
             <w:webHidden/>
           </w:rPr>
-          <w:instrText xml:space="preserve"> PAGEREF _Toc521936921 \h </w:instrText>
+          <w:instrText xml:space="preserve"> PAGEREF _Toc522556040 \h </w:instrText>
         </w:r>
         <w:r>
           <w:rPr>
@@ -1332,7 +1330,7 @@
           <w:lang w:val="en-IN" w:eastAsia="en-IN"/>
         </w:rPr>
       </w:pPr>
-      <w:hyperlink w:anchor="_Toc521936922" w:history="1">
+      <w:hyperlink w:anchor="_Toc522556041" w:history="1">
         <w:r>
           <w:rPr>
             <w:rStyle w:val="Hyperlink"/>
@@ -1378,7 +1376,7 @@
             <w:noProof/>
             <w:webHidden/>
           </w:rPr>
-          <w:instrText xml:space="preserve"> PAGEREF _Toc521936922 \h </w:instrText>
+          <w:instrText xml:space="preserve"> PAGEREF _Toc522556041 \h </w:instrText>
         </w:r>
         <w:r>
           <w:rPr>
@@ -1428,7 +1426,7 @@
           <w:lang w:val="en-IN" w:eastAsia="en-IN"/>
         </w:rPr>
       </w:pPr>
-      <w:hyperlink w:anchor="_Toc521936923" w:history="1">
+      <w:hyperlink w:anchor="_Toc522556042" w:history="1">
         <w:r>
           <w:rPr>
             <w:rStyle w:val="Hyperlink"/>
@@ -1476,7 +1474,7 @@
             <w:noProof/>
             <w:webHidden/>
           </w:rPr>
-          <w:instrText xml:space="preserve"> PAGEREF _Toc521936923 \h </w:instrText>
+          <w:instrText xml:space="preserve"> PAGEREF _Toc522556042 \h </w:instrText>
         </w:r>
         <w:r>
           <w:rPr>
@@ -1522,7 +1520,7 @@
           <w:lang w:val="en-IN" w:eastAsia="en-IN"/>
         </w:rPr>
       </w:pPr>
-      <w:hyperlink w:anchor="_Toc521936926" w:history="1">
+      <w:hyperlink w:anchor="_Toc522556045" w:history="1">
         <w:r>
           <w:rPr>
             <w:rStyle w:val="Hyperlink"/>
@@ -1568,7 +1566,7 @@
             <w:noProof/>
             <w:webHidden/>
           </w:rPr>
-          <w:instrText xml:space="preserve"> PAGEREF _Toc521936926 \h </w:instrText>
+          <w:instrText xml:space="preserve"> PAGEREF _Toc522556045 \h </w:instrText>
         </w:r>
         <w:r>
           <w:rPr>
@@ -1614,7 +1612,7 @@
           <w:lang w:val="en-IN" w:eastAsia="en-IN"/>
         </w:rPr>
       </w:pPr>
-      <w:hyperlink w:anchor="_Toc521936927" w:history="1">
+      <w:hyperlink w:anchor="_Toc522556046" w:history="1">
         <w:r>
           <w:rPr>
             <w:rStyle w:val="Hyperlink"/>
@@ -1660,7 +1658,7 @@
             <w:noProof/>
             <w:webHidden/>
           </w:rPr>
-          <w:instrText xml:space="preserve"> PAGEREF _Toc521936927 \h </w:instrText>
+          <w:instrText xml:space="preserve"> PAGEREF _Toc522556046 \h </w:instrText>
         </w:r>
         <w:r>
           <w:rPr>
@@ -1706,7 +1704,7 @@
           <w:lang w:val="en-IN" w:eastAsia="en-IN"/>
         </w:rPr>
       </w:pPr>
-      <w:hyperlink w:anchor="_Toc521936928" w:history="1">
+      <w:hyperlink w:anchor="_Toc522556047" w:history="1">
         <w:r>
           <w:rPr>
             <w:rStyle w:val="Hyperlink"/>
@@ -1752,7 +1750,7 @@
             <w:noProof/>
             <w:webHidden/>
           </w:rPr>
-          <w:instrText xml:space="preserve"> PAGEREF _Toc521936928 \h </w:instrText>
+          <w:instrText xml:space="preserve"> PAGEREF _Toc522556047 \h </w:instrText>
         </w:r>
         <w:r>
           <w:rPr>
@@ -1798,7 +1796,7 @@
           <w:lang w:val="en-IN" w:eastAsia="en-IN"/>
         </w:rPr>
       </w:pPr>
-      <w:hyperlink w:anchor="_Toc521936929" w:history="1">
+      <w:hyperlink w:anchor="_Toc522556048" w:history="1">
         <w:r>
           <w:rPr>
             <w:rStyle w:val="Hyperlink"/>
@@ -1843,7 +1841,7 @@
             <w:noProof/>
             <w:webHidden/>
           </w:rPr>
-          <w:instrText xml:space="preserve"> PAGEREF _Toc521936929 \h </w:instrText>
+          <w:instrText xml:space="preserve"> PAGEREF _Toc522556048 \h </w:instrText>
         </w:r>
         <w:r>
           <w:rPr>
@@ -1889,7 +1887,7 @@
           <w:lang w:val="en-IN" w:eastAsia="en-IN"/>
         </w:rPr>
       </w:pPr>
-      <w:hyperlink w:anchor="_Toc521936930" w:history="1">
+      <w:hyperlink w:anchor="_Toc522556049" w:history="1">
         <w:r>
           <w:rPr>
             <w:rStyle w:val="Hyperlink"/>
@@ -1933,7 +1931,7 @@
             <w:noProof/>
             <w:webHidden/>
           </w:rPr>
-          <w:instrText xml:space="preserve"> PAGEREF _Toc521936930 \h </w:instrText>
+          <w:instrText xml:space="preserve"> PAGEREF _Toc522556049 \h </w:instrText>
         </w:r>
         <w:r>
           <w:rPr>
@@ -1979,7 +1977,7 @@
           <w:lang w:val="en-IN" w:eastAsia="en-IN"/>
         </w:rPr>
       </w:pPr>
-      <w:hyperlink w:anchor="_Toc521936931" w:history="1">
+      <w:hyperlink w:anchor="_Toc522556050" w:history="1">
         <w:r>
           <w:rPr>
             <w:rStyle w:val="Hyperlink"/>
@@ -2023,7 +2021,7 @@
             <w:noProof/>
             <w:webHidden/>
           </w:rPr>
-          <w:instrText xml:space="preserve"> PAGEREF _Toc521936931 \h </w:instrText>
+          <w:instrText xml:space="preserve"> PAGEREF _Toc522556050 \h </w:instrText>
         </w:r>
         <w:r>
           <w:rPr>
@@ -2069,7 +2067,7 @@
           <w:lang w:val="en-IN" w:eastAsia="en-IN"/>
         </w:rPr>
       </w:pPr>
-      <w:hyperlink w:anchor="_Toc521936932" w:history="1">
+      <w:hyperlink w:anchor="_Toc522556051" w:history="1">
         <w:r>
           <w:rPr>
             <w:rStyle w:val="Hyperlink"/>
@@ -2113,7 +2111,7 @@
             <w:noProof/>
             <w:webHidden/>
           </w:rPr>
-          <w:instrText xml:space="preserve"> PAGEREF _Toc521936932 \h </w:instrText>
+          <w:instrText xml:space="preserve"> PAGEREF _Toc522556051 \h </w:instrText>
         </w:r>
         <w:r>
           <w:rPr>
@@ -2159,7 +2157,7 @@
           <w:lang w:val="en-IN" w:eastAsia="en-IN"/>
         </w:rPr>
       </w:pPr>
-      <w:hyperlink w:anchor="_Toc521936933" w:history="1">
+      <w:hyperlink w:anchor="_Toc522556052" w:history="1">
         <w:r>
           <w:rPr>
             <w:rStyle w:val="Hyperlink"/>
@@ -2203,7 +2201,7 @@
             <w:noProof/>
             <w:webHidden/>
           </w:rPr>
-          <w:instrText xml:space="preserve"> PAGEREF _Toc521936933 \h </w:instrText>
+          <w:instrText xml:space="preserve"> PAGEREF _Toc522556052 \h </w:instrText>
         </w:r>
         <w:r>
           <w:rPr>
@@ -2249,7 +2247,7 @@
           <w:lang w:val="en-IN" w:eastAsia="en-IN"/>
         </w:rPr>
       </w:pPr>
-      <w:hyperlink w:anchor="_Toc521936934" w:history="1">
+      <w:hyperlink w:anchor="_Toc522556053" w:history="1">
         <w:r>
           <w:rPr>
             <w:rStyle w:val="Hyperlink"/>
@@ -2293,7 +2291,7 @@
             <w:noProof/>
             <w:webHidden/>
           </w:rPr>
-          <w:instrText xml:space="preserve"> PAGEREF _Toc521936934 \h </w:instrText>
+          <w:instrText xml:space="preserve"> PAGEREF _Toc522556053 \h </w:instrText>
         </w:r>
         <w:r>
           <w:rPr>
@@ -2339,7 +2337,7 @@
           <w:lang w:val="en-IN" w:eastAsia="en-IN"/>
         </w:rPr>
       </w:pPr>
-      <w:hyperlink w:anchor="_Toc521936935" w:history="1">
+      <w:hyperlink w:anchor="_Toc522556054" w:history="1">
         <w:r>
           <w:rPr>
             <w:rStyle w:val="Hyperlink"/>
@@ -2383,7 +2381,7 @@
             <w:noProof/>
             <w:webHidden/>
           </w:rPr>
-          <w:instrText xml:space="preserve"> PAGEREF _Toc521936935 \h </w:instrText>
+          <w:instrText xml:space="preserve"> PAGEREF _Toc522556054 \h </w:instrText>
         </w:r>
         <w:r>
           <w:rPr>
@@ -2433,7 +2431,7 @@
           <w:lang w:val="en-IN" w:eastAsia="en-IN"/>
         </w:rPr>
       </w:pPr>
-      <w:hyperlink w:anchor="_Toc521936936" w:history="1">
+      <w:hyperlink w:anchor="_Toc522556055" w:history="1">
         <w:r>
           <w:rPr>
             <w:rStyle w:val="Hyperlink"/>
@@ -2481,7 +2479,7 @@
             <w:noProof/>
             <w:webHidden/>
           </w:rPr>
-          <w:instrText xml:space="preserve"> PAGEREF _Toc521936936 \h </w:instrText>
+          <w:instrText xml:space="preserve"> PAGEREF _Toc522556055 \h </w:instrText>
         </w:r>
         <w:r>
           <w:rPr>
@@ -2527,7 +2525,7 @@
           <w:lang w:val="en-IN" w:eastAsia="en-IN"/>
         </w:rPr>
       </w:pPr>
-      <w:hyperlink w:anchor="_Toc521936937" w:history="1">
+      <w:hyperlink w:anchor="_Toc522556056" w:history="1">
         <w:r>
           <w:rPr>
             <w:rStyle w:val="Hyperlink"/>
@@ -2572,7 +2570,7 @@
             <w:noProof/>
             <w:webHidden/>
           </w:rPr>
-          <w:instrText xml:space="preserve"> PAGEREF _Toc521936937 \h </w:instrText>
+          <w:instrText xml:space="preserve"> PAGEREF _Toc522556056 \h </w:instrText>
         </w:r>
         <w:r>
           <w:rPr>
@@ -2618,7 +2616,7 @@
           <w:lang w:val="en-IN" w:eastAsia="en-IN"/>
         </w:rPr>
       </w:pPr>
-      <w:hyperlink w:anchor="_Toc521936938" w:history="1">
+      <w:hyperlink w:anchor="_Toc522556057" w:history="1">
         <w:r>
           <w:rPr>
             <w:rStyle w:val="Hyperlink"/>
@@ -2670,7 +2668,7 @@
             <w:noProof/>
             <w:webHidden/>
           </w:rPr>
-          <w:instrText xml:space="preserve"> PAGEREF _Toc521936938 \h </w:instrText>
+          <w:instrText xml:space="preserve"> PAGEREF _Toc522556057 \h </w:instrText>
         </w:r>
         <w:r>
           <w:rPr>
@@ -2716,7 +2714,7 @@
           <w:lang w:val="en-IN" w:eastAsia="en-IN"/>
         </w:rPr>
       </w:pPr>
-      <w:hyperlink w:anchor="_Toc521936939" w:history="1">
+      <w:hyperlink w:anchor="_Toc522556058" w:history="1">
         <w:r>
           <w:rPr>
             <w:rStyle w:val="Hyperlink"/>
@@ -2762,7 +2760,7 @@
             <w:noProof/>
             <w:webHidden/>
           </w:rPr>
-          <w:instrText xml:space="preserve"> PAGEREF _Toc521936939 \h </w:instrText>
+          <w:instrText xml:space="preserve"> PAGEREF _Toc522556058 \h </w:instrText>
         </w:r>
         <w:r>
           <w:rPr>
@@ -2808,7 +2806,7 @@
           <w:lang w:val="en-IN" w:eastAsia="en-IN"/>
         </w:rPr>
       </w:pPr>
-      <w:hyperlink w:anchor="_Toc521936940" w:history="1">
+      <w:hyperlink w:anchor="_Toc522556059" w:history="1">
         <w:r>
           <w:rPr>
             <w:rStyle w:val="Hyperlink"/>
@@ -2854,7 +2852,7 @@
             <w:noProof/>
             <w:webHidden/>
           </w:rPr>
-          <w:instrText xml:space="preserve"> PAGEREF _Toc521936940 \h </w:instrText>
+          <w:instrText xml:space="preserve"> PAGEREF _Toc522556059 \h </w:instrText>
         </w:r>
         <w:r>
           <w:rPr>
@@ -2900,7 +2898,7 @@
           <w:lang w:val="en-IN" w:eastAsia="en-IN"/>
         </w:rPr>
       </w:pPr>
-      <w:hyperlink w:anchor="_Toc521936941" w:history="1">
+      <w:hyperlink w:anchor="_Toc522556060" w:history="1">
         <w:r>
           <w:rPr>
             <w:rStyle w:val="Hyperlink"/>
@@ -2946,7 +2944,7 @@
             <w:noProof/>
             <w:webHidden/>
           </w:rPr>
-          <w:instrText xml:space="preserve"> PAGEREF _Toc521936941 \h </w:instrText>
+          <w:instrText xml:space="preserve"> PAGEREF _Toc522556060 \h </w:instrText>
         </w:r>
         <w:r>
           <w:rPr>
@@ -2992,7 +2990,7 @@
           <w:lang w:val="en-IN" w:eastAsia="en-IN"/>
         </w:rPr>
       </w:pPr>
-      <w:hyperlink w:anchor="_Toc521936942" w:history="1">
+      <w:hyperlink w:anchor="_Toc522556061" w:history="1">
         <w:r>
           <w:rPr>
             <w:rStyle w:val="Hyperlink"/>
@@ -3036,7 +3034,7 @@
             <w:noProof/>
             <w:webHidden/>
           </w:rPr>
-          <w:instrText xml:space="preserve"> PAGEREF _Toc521936942 \h </w:instrText>
+          <w:instrText xml:space="preserve"> PAGEREF _Toc522556061 \h </w:instrText>
         </w:r>
         <w:r>
           <w:rPr>
@@ -3082,7 +3080,7 @@
           <w:lang w:val="en-IN" w:eastAsia="en-IN"/>
         </w:rPr>
       </w:pPr>
-      <w:hyperlink w:anchor="_Toc521936943" w:history="1">
+      <w:hyperlink w:anchor="_Toc522556062" w:history="1">
         <w:r>
           <w:rPr>
             <w:rStyle w:val="Hyperlink"/>
@@ -3126,7 +3124,7 @@
             <w:noProof/>
             <w:webHidden/>
           </w:rPr>
-          <w:instrText xml:space="preserve"> PAGEREF _Toc521936943 \h </w:instrText>
+          <w:instrText xml:space="preserve"> PAGEREF _Toc522556062 \h </w:instrText>
         </w:r>
         <w:r>
           <w:rPr>
@@ -3172,7 +3170,7 @@
           <w:lang w:val="en-IN" w:eastAsia="en-IN"/>
         </w:rPr>
       </w:pPr>
-      <w:hyperlink w:anchor="_Toc521936944" w:history="1">
+      <w:hyperlink w:anchor="_Toc522556063" w:history="1">
         <w:r>
           <w:rPr>
             <w:rStyle w:val="Hyperlink"/>
@@ -3216,7 +3214,7 @@
             <w:noProof/>
             <w:webHidden/>
           </w:rPr>
-          <w:instrText xml:space="preserve"> PAGEREF _Toc521936944 \h </w:instrText>
+          <w:instrText xml:space="preserve"> PAGEREF _Toc522556063 \h </w:instrText>
         </w:r>
         <w:r>
           <w:rPr>
@@ -3262,7 +3260,7 @@
           <w:lang w:val="en-IN" w:eastAsia="en-IN"/>
         </w:rPr>
       </w:pPr>
-      <w:hyperlink w:anchor="_Toc521936945" w:history="1">
+      <w:hyperlink w:anchor="_Toc522556064" w:history="1">
         <w:r>
           <w:rPr>
             <w:rStyle w:val="Hyperlink"/>
@@ -3306,7 +3304,7 @@
             <w:noProof/>
             <w:webHidden/>
           </w:rPr>
-          <w:instrText xml:space="preserve"> PAGEREF _Toc521936945 \h </w:instrText>
+          <w:instrText xml:space="preserve"> PAGEREF _Toc522556064 \h </w:instrText>
         </w:r>
         <w:r>
           <w:rPr>
@@ -3352,7 +3350,7 @@
           <w:lang w:val="en-IN" w:eastAsia="en-IN"/>
         </w:rPr>
       </w:pPr>
-      <w:hyperlink w:anchor="_Toc521936946" w:history="1">
+      <w:hyperlink w:anchor="_Toc522556065" w:history="1">
         <w:r>
           <w:rPr>
             <w:rStyle w:val="Hyperlink"/>
@@ -3396,7 +3394,7 @@
             <w:noProof/>
             <w:webHidden/>
           </w:rPr>
-          <w:instrText xml:space="preserve"> PAGEREF _Toc521936946 \h </w:instrText>
+          <w:instrText xml:space="preserve"> PAGEREF _Toc522556065 \h </w:instrText>
         </w:r>
         <w:r>
           <w:rPr>
@@ -3442,7 +3440,7 @@
           <w:lang w:val="en-IN" w:eastAsia="en-IN"/>
         </w:rPr>
       </w:pPr>
-      <w:hyperlink w:anchor="_Toc521936947" w:history="1">
+      <w:hyperlink w:anchor="_Toc522556066" w:history="1">
         <w:r>
           <w:rPr>
             <w:rStyle w:val="Hyperlink"/>
@@ -3486,7 +3484,7 @@
             <w:noProof/>
             <w:webHidden/>
           </w:rPr>
-          <w:instrText xml:space="preserve"> PAGEREF _Toc521936947 \h </w:instrText>
+          <w:instrText xml:space="preserve"> PAGEREF _Toc522556066 \h </w:instrText>
         </w:r>
         <w:r>
           <w:rPr>
@@ -3532,7 +3530,7 @@
           <w:lang w:val="en-IN" w:eastAsia="en-IN"/>
         </w:rPr>
       </w:pPr>
-      <w:hyperlink w:anchor="_Toc521936948" w:history="1">
+      <w:hyperlink w:anchor="_Toc522556067" w:history="1">
         <w:r>
           <w:rPr>
             <w:rStyle w:val="Hyperlink"/>
@@ -3576,7 +3574,7 @@
             <w:noProof/>
             <w:webHidden/>
           </w:rPr>
-          <w:instrText xml:space="preserve"> PAGEREF _Toc521936948 \h </w:instrText>
+          <w:instrText xml:space="preserve"> PAGEREF _Toc522556067 \h </w:instrText>
         </w:r>
         <w:r>
           <w:rPr>
@@ -3622,7 +3620,7 @@
           <w:lang w:val="en-IN" w:eastAsia="en-IN"/>
         </w:rPr>
       </w:pPr>
-      <w:hyperlink w:anchor="_Toc521936949" w:history="1">
+      <w:hyperlink w:anchor="_Toc522556068" w:history="1">
         <w:r>
           <w:rPr>
             <w:rStyle w:val="Hyperlink"/>
@@ -3666,7 +3664,97 @@
             <w:noProof/>
             <w:webHidden/>
           </w:rPr>
-          <w:instrText xml:space="preserve"> PAGEREF _Toc521936949 \h </w:instrText>
+          <w:instrText xml:space="preserve"> PAGEREF _Toc522556068 \h </w:instrText>
+        </w:r>
+        <w:r>
+          <w:rPr>
+            <w:noProof/>
+            <w:webHidden/>
+          </w:rPr>
+        </w:r>
+        <w:r>
+          <w:rPr>
+            <w:noProof/>
+            <w:webHidden/>
+          </w:rPr>
+          <w:fldChar w:fldCharType="separate"/>
+        </w:r>
+        <w:r>
+          <w:rPr>
+            <w:noProof/>
+            <w:webHidden/>
+          </w:rPr>
+          <w:t>17</w:t>
+        </w:r>
+        <w:r>
+          <w:rPr>
+            <w:noProof/>
+            <w:webHidden/>
+          </w:rPr>
+          <w:fldChar w:fldCharType="end"/>
+        </w:r>
+      </w:hyperlink>
+    </w:p>
+    <w:p>
+      <w:pPr>
+        <w:pStyle w:val="TOC2"/>
+        <w:tabs>
+          <w:tab w:val="left" w:pos="1100"/>
+          <w:tab w:val="right" w:leader="underscore" w:pos="9350"/>
+        </w:tabs>
+        <w:rPr>
+          <w:rFonts w:eastAsiaTheme="minorEastAsia"/>
+          <w:b w:val="0"/>
+          <w:bCs w:val="0"/>
+          <w:noProof/>
+          <w:lang w:val="en-IN" w:eastAsia="en-IN"/>
+        </w:rPr>
+      </w:pPr>
+      <w:hyperlink w:anchor="_Toc522556069" w:history="1">
+        <w:r>
+          <w:rPr>
+            <w:rStyle w:val="Hyperlink"/>
+            <w:noProof/>
+          </w:rPr>
+          <w:t xml:space="preserve">3.11 </w:t>
+        </w:r>
+        <w:r>
+          <w:rPr>
+            <w:rFonts w:eastAsiaTheme="minorEastAsia"/>
+            <w:b w:val="0"/>
+            <w:bCs w:val="0"/>
+            <w:noProof/>
+            <w:lang w:val="en-IN" w:eastAsia="en-IN"/>
+          </w:rPr>
+          <w:tab/>
+        </w:r>
+        <w:r>
+          <w:rPr>
+            <w:rStyle w:val="Hyperlink"/>
+            <w:noProof/>
+          </w:rPr>
+          <w:t>Pagination</w:t>
+        </w:r>
+        <w:r>
+          <w:rPr>
+            <w:noProof/>
+            <w:webHidden/>
+          </w:rPr>
+          <w:tab/>
+        </w:r>
+        <w:r>
+          <w:rPr>
+            <w:noProof/>
+            <w:webHidden/>
+          </w:rPr>
+          <w:fldChar w:fldCharType="begin"/>
+        </w:r>
+        <w:r>
+          <w:rPr>
+            <w:noProof/>
+            <w:webHidden/>
+          </w:rPr>
+          <w:instrText xml:space="preserve"> PAGEREF _Toc522556069 \h </w:instrText>
         </w:r>
         <w:r>
           <w:rPr>
@@ -3729,21 +3817,13 @@
     </w:p>
     <w:p>
       <w:pPr>
-        <w:tabs>
-          <w:tab w:val="right" w:pos="9360"/>
-        </w:tabs>
-        <w:spacing w:after="0"/>
-      </w:pPr>
-    </w:p>
-    <w:p>
-      <w:pPr>
         <w:pStyle w:val="Heading1"/>
         <w:spacing w:before="0"/>
       </w:pPr>
       <w:bookmarkStart w:id="0" w:name="_Toc323131360"/>
       <w:bookmarkStart w:id="1" w:name="_Toc323131740"/>
       <w:bookmarkStart w:id="2" w:name="_Toc396312373"/>
-      <w:bookmarkStart w:id="3" w:name="_Toc521936920"/>
+      <w:bookmarkStart w:id="3" w:name="_Toc522556039"/>
       <w:r>
         <w:lastRenderedPageBreak/>
         <w:t>I</w:t>
@@ -3787,7 +3867,7 @@
           <w:szCs w:val="26"/>
         </w:rPr>
       </w:pPr>
-      <w:bookmarkStart w:id="4" w:name="_Toc521936921"/>
+      <w:bookmarkStart w:id="4" w:name="_Toc522556040"/>
       <w:r>
         <w:rPr>
           <w:rFonts w:ascii="Cambria" w:eastAsia="Times New Roman" w:hAnsi="Cambria" w:cs="Times New Roman"/>
@@ -3879,7 +3959,7 @@
           <w:szCs w:val="26"/>
         </w:rPr>
       </w:pPr>
-      <w:bookmarkStart w:id="5" w:name="_Toc521936922"/>
+      <w:bookmarkStart w:id="5" w:name="_Toc522556041"/>
       <w:r>
         <w:rPr>
           <w:rFonts w:ascii="Cambria" w:eastAsia="Times New Roman" w:hAnsi="Cambria" w:cs="Times New Roman"/>
@@ -4029,7 +4109,7 @@
         <w:pStyle w:val="Heading1"/>
         <w:spacing w:before="0"/>
       </w:pPr>
-      <w:bookmarkStart w:id="6" w:name="_Toc521936923"/>
+      <w:bookmarkStart w:id="6" w:name="_Toc522556042"/>
       <w:r>
         <w:t>Functionalities</w:t>
       </w:r>
@@ -4072,6 +4152,7 @@
       <w:bookmarkStart w:id="17" w:name="_Toc521687268"/>
       <w:bookmarkStart w:id="18" w:name="_Toc521936414"/>
       <w:bookmarkStart w:id="19" w:name="_Toc521936924"/>
+      <w:bookmarkStart w:id="20" w:name="_Toc522556043"/>
       <w:bookmarkEnd w:id="7"/>
       <w:bookmarkEnd w:id="8"/>
       <w:bookmarkEnd w:id="9"/>
@@ -4085,6 +4166,7 @@
       <w:bookmarkEnd w:id="17"/>
       <w:bookmarkEnd w:id="18"/>
       <w:bookmarkEnd w:id="19"/>
+      <w:bookmarkEnd w:id="20"/>
     </w:p>
     <w:p>
       <w:pPr>
@@ -4105,20 +4187,20 @@
           <w:szCs w:val="26"/>
         </w:rPr>
       </w:pPr>
-      <w:bookmarkStart w:id="20" w:name="_Toc521333725"/>
-      <w:bookmarkStart w:id="21" w:name="_Toc521335158"/>
-      <w:bookmarkStart w:id="22" w:name="_Toc521335257"/>
-      <w:bookmarkStart w:id="23" w:name="_Toc521343998"/>
-      <w:bookmarkStart w:id="24" w:name="_Toc521344065"/>
-      <w:bookmarkStart w:id="25" w:name="_Toc521606615"/>
-      <w:bookmarkStart w:id="26" w:name="_Toc521606673"/>
-      <w:bookmarkStart w:id="27" w:name="_Toc521606788"/>
-      <w:bookmarkStart w:id="28" w:name="_Toc521606955"/>
-      <w:bookmarkStart w:id="29" w:name="_Toc521682363"/>
-      <w:bookmarkStart w:id="30" w:name="_Toc521687269"/>
-      <w:bookmarkStart w:id="31" w:name="_Toc521936415"/>
-      <w:bookmarkStart w:id="32" w:name="_Toc521936925"/>
-      <w:bookmarkEnd w:id="20"/>
+      <w:bookmarkStart w:id="21" w:name="_Toc521333725"/>
+      <w:bookmarkStart w:id="22" w:name="_Toc521335158"/>
+      <w:bookmarkStart w:id="23" w:name="_Toc521335257"/>
+      <w:bookmarkStart w:id="24" w:name="_Toc521343998"/>
+      <w:bookmarkStart w:id="25" w:name="_Toc521344065"/>
+      <w:bookmarkStart w:id="26" w:name="_Toc521606615"/>
+      <w:bookmarkStart w:id="27" w:name="_Toc521606673"/>
+      <w:bookmarkStart w:id="28" w:name="_Toc521606788"/>
+      <w:bookmarkStart w:id="29" w:name="_Toc521606955"/>
+      <w:bookmarkStart w:id="30" w:name="_Toc521682363"/>
+      <w:bookmarkStart w:id="31" w:name="_Toc521687269"/>
+      <w:bookmarkStart w:id="32" w:name="_Toc521936415"/>
+      <w:bookmarkStart w:id="33" w:name="_Toc521936925"/>
+      <w:bookmarkStart w:id="34" w:name="_Toc522556044"/>
       <w:bookmarkEnd w:id="21"/>
       <w:bookmarkEnd w:id="22"/>
       <w:bookmarkEnd w:id="23"/>
@@ -4131,6 +4213,8 @@
       <w:bookmarkEnd w:id="30"/>
       <w:bookmarkEnd w:id="31"/>
       <w:bookmarkEnd w:id="32"/>
+      <w:bookmarkEnd w:id="33"/>
+      <w:bookmarkEnd w:id="34"/>
     </w:p>
     <w:p>
       <w:pPr>
@@ -4148,7 +4232,7 @@
           <w:szCs w:val="26"/>
         </w:rPr>
       </w:pPr>
-      <w:bookmarkStart w:id="33" w:name="_Toc521936926"/>
+      <w:bookmarkStart w:id="35" w:name="_Toc522556045"/>
       <w:r>
         <w:rPr>
           <w:rFonts w:ascii="Cambria" w:eastAsia="Times New Roman" w:hAnsi="Cambria" w:cs="Times New Roman"/>
@@ -4157,7 +4241,7 @@
         </w:rPr>
         <w:t>Basic framework</w:t>
       </w:r>
-      <w:bookmarkEnd w:id="33"/>
+      <w:bookmarkEnd w:id="35"/>
     </w:p>
     <w:p>
       <w:pPr>
@@ -4335,15 +4419,7 @@
         <w:t>an</w:t>
       </w:r>
       <w:r>
-        <w:t xml:space="preserve"> admin role and an admin user. So, the server startup creates two documents </w:t>
-      </w:r>
-      <w:proofErr w:type="spellStart"/>
-      <w:r>
-        <w:t>viz</w:t>
-      </w:r>
-      <w:proofErr w:type="spellEnd"/>
-      <w:r>
-        <w:t xml:space="preserve"> </w:t>
+        <w:t xml:space="preserve"> admin role and an admin user. So, the server startup creates two documents viz </w:t>
       </w:r>
       <w:proofErr w:type="spellStart"/>
       <w:r>
@@ -4378,7 +4454,7 @@
           <w:szCs w:val="26"/>
         </w:rPr>
       </w:pPr>
-      <w:bookmarkStart w:id="34" w:name="_Toc521936927"/>
+      <w:bookmarkStart w:id="36" w:name="_Toc522556046"/>
       <w:r>
         <w:rPr>
           <w:rFonts w:ascii="Cambria" w:eastAsia="Times New Roman" w:hAnsi="Cambria" w:cs="Times New Roman"/>
@@ -4388,7 +4464,7 @@
         <w:lastRenderedPageBreak/>
         <w:t>Log4j</w:t>
       </w:r>
-      <w:bookmarkEnd w:id="34"/>
+      <w:bookmarkEnd w:id="36"/>
       <w:r>
         <w:rPr>
           <w:rFonts w:ascii="Cambria" w:eastAsia="Times New Roman" w:hAnsi="Cambria" w:cs="Times New Roman"/>
@@ -4497,7 +4573,7 @@
           <w:szCs w:val="26"/>
         </w:rPr>
       </w:pPr>
-      <w:bookmarkStart w:id="35" w:name="_Toc521936928"/>
+      <w:bookmarkStart w:id="37" w:name="_Toc522556047"/>
       <w:r>
         <w:rPr>
           <w:rFonts w:ascii="Cambria" w:eastAsia="Times New Roman" w:hAnsi="Cambria" w:cs="Times New Roman"/>
@@ -4506,7 +4582,7 @@
         </w:rPr>
         <w:t>Caching</w:t>
       </w:r>
-      <w:bookmarkEnd w:id="35"/>
+      <w:bookmarkEnd w:id="37"/>
     </w:p>
     <w:p>
       <w:pPr>
@@ -4602,7 +4678,7 @@
         </w:rPr>
         <w:tab/>
       </w:r>
-      <w:bookmarkStart w:id="36" w:name="_Toc521936929"/>
+      <w:bookmarkStart w:id="38" w:name="_Toc522556048"/>
       <w:r>
         <w:rPr>
           <w:rFonts w:ascii="Cambria" w:eastAsia="Times New Roman" w:hAnsi="Cambria" w:cs="Times New Roman"/>
@@ -4611,7 +4687,7 @@
         </w:rPr>
         <w:t>Insert records in user_masters table</w:t>
       </w:r>
-      <w:bookmarkEnd w:id="36"/>
+      <w:bookmarkEnd w:id="38"/>
     </w:p>
     <w:p>
       <w:pPr>
@@ -4891,7 +4967,15 @@
         <w:t>”:</w:t>
       </w:r>
       <w:r>
-        <w:t xml:space="preserve"> "xyz"</w:t>
+        <w:t xml:space="preserve"> "</w:t>
+      </w:r>
+      <w:proofErr w:type="spellStart"/>
+      <w:r>
+        <w:t>xyz</w:t>
+      </w:r>
+      <w:proofErr w:type="spellEnd"/>
+      <w:r>
+        <w:t>"</w:t>
       </w:r>
     </w:p>
     <w:p>
@@ -4975,15 +5059,15 @@
         <w:jc w:val="both"/>
       </w:pPr>
       <w:r>
-        <w:t xml:space="preserve"> </w:t>
+        <w:t xml:space="preserve"> var salt = </w:t>
       </w:r>
       <w:proofErr w:type="gramStart"/>
       <w:r>
-        <w:t>var</w:t>
+        <w:t>bcrypt.genSaltSync</w:t>
       </w:r>
       <w:proofErr w:type="gramEnd"/>
       <w:r>
-        <w:t xml:space="preserve"> salt = bcrypt.genSaltSync(constants.SALT_ROUNDS);</w:t>
+        <w:t>(constants.SALT_ROUNDS);</w:t>
       </w:r>
     </w:p>
     <w:p>
@@ -4997,15 +5081,15 @@
       </w:r>
       <w:r>
         <w:tab/>
-        <w:t xml:space="preserve"> </w:t>
+        <w:t xml:space="preserve"> var hash = </w:t>
       </w:r>
       <w:proofErr w:type="gramStart"/>
       <w:r>
-        <w:t>var</w:t>
+        <w:t>bcrypt.hashSync</w:t>
       </w:r>
       <w:proofErr w:type="gramEnd"/>
       <w:r>
-        <w:t xml:space="preserve"> hash = bcrypt.hashSync(password, salt);</w:t>
+        <w:t>(password, salt);</w:t>
       </w:r>
     </w:p>
     <w:p>
@@ -5079,7 +5163,7 @@
         </w:rPr>
         <w:tab/>
       </w:r>
-      <w:bookmarkStart w:id="37" w:name="_Toc521936930"/>
+      <w:bookmarkStart w:id="39" w:name="_Toc522556049"/>
       <w:r>
         <w:rPr>
           <w:sz w:val="28"/>
@@ -5087,7 +5171,7 @@
         </w:rPr>
         <w:t>Insert records in role_masters table</w:t>
       </w:r>
-      <w:bookmarkEnd w:id="37"/>
+      <w:bookmarkEnd w:id="39"/>
     </w:p>
     <w:p>
       <w:pPr>
@@ -5351,7 +5435,7 @@
         </w:rPr>
         <w:tab/>
       </w:r>
-      <w:bookmarkStart w:id="38" w:name="_Toc521936931"/>
+      <w:bookmarkStart w:id="40" w:name="_Toc522556050"/>
       <w:r>
         <w:rPr>
           <w:sz w:val="28"/>
@@ -5359,7 +5443,7 @@
         </w:rPr>
         <w:t>Fetch all users from user_masters table</w:t>
       </w:r>
-      <w:bookmarkEnd w:id="38"/>
+      <w:bookmarkEnd w:id="40"/>
     </w:p>
     <w:p>
       <w:pPr>
@@ -5501,7 +5585,7 @@
         </w:rPr>
         <w:tab/>
       </w:r>
-      <w:bookmarkStart w:id="39" w:name="_Toc521936932"/>
+      <w:bookmarkStart w:id="41" w:name="_Toc522556051"/>
       <w:r>
         <w:rPr>
           <w:sz w:val="28"/>
@@ -5509,7 +5593,7 @@
         </w:rPr>
         <w:t>User Batch Upload</w:t>
       </w:r>
-      <w:bookmarkEnd w:id="39"/>
+      <w:bookmarkEnd w:id="41"/>
     </w:p>
     <w:p>
       <w:pPr>
@@ -5885,12 +5969,12 @@
         </w:numPr>
         <w:spacing w:before="0"/>
       </w:pPr>
-      <w:bookmarkStart w:id="40" w:name="_Toc521936933"/>
+      <w:bookmarkStart w:id="42" w:name="_Toc522556052"/>
       <w:r>
         <w:lastRenderedPageBreak/>
         <w:t>Insert into batch_master table</w:t>
       </w:r>
-      <w:bookmarkEnd w:id="40"/>
+      <w:bookmarkEnd w:id="42"/>
     </w:p>
     <w:p>
       <w:pPr>
@@ -5998,11 +6082,11 @@
         </w:numPr>
         <w:spacing w:before="0"/>
       </w:pPr>
-      <w:bookmarkStart w:id="41" w:name="_Toc521936934"/>
+      <w:bookmarkStart w:id="43" w:name="_Toc522556053"/>
       <w:r>
         <w:t>Insert into batch_execution status table</w:t>
       </w:r>
-      <w:bookmarkEnd w:id="41"/>
+      <w:bookmarkEnd w:id="43"/>
     </w:p>
     <w:p>
       <w:pPr>
@@ -6100,11 +6184,11 @@
         </w:numPr>
         <w:spacing w:before="0"/>
       </w:pPr>
-      <w:bookmarkStart w:id="42" w:name="_Toc521936935"/>
+      <w:bookmarkStart w:id="44" w:name="_Toc522556054"/>
       <w:r>
         <w:t>Insert into batch_exception table</w:t>
       </w:r>
-      <w:bookmarkEnd w:id="42"/>
+      <w:bookmarkEnd w:id="44"/>
     </w:p>
     <w:p>
       <w:pPr>
@@ -6261,14 +6345,14 @@
           <w:bCs w:val="0"/>
         </w:rPr>
       </w:pPr>
-      <w:bookmarkStart w:id="43" w:name="_Toc521936936"/>
+      <w:bookmarkStart w:id="45" w:name="_Toc522556055"/>
       <w:r>
         <w:rPr>
           <w:bCs w:val="0"/>
         </w:rPr>
         <w:t>Multi-Tenancy</w:t>
       </w:r>
-      <w:bookmarkEnd w:id="43"/>
+      <w:bookmarkEnd w:id="45"/>
     </w:p>
     <w:p>
       <w:pPr>
@@ -6296,7 +6380,7 @@
         </w:rPr>
         <w:t xml:space="preserve"> </w:t>
       </w:r>
-      <w:bookmarkStart w:id="44" w:name="_Toc521936937"/>
+      <w:bookmarkStart w:id="46" w:name="_Toc522556056"/>
       <w:r>
         <w:rPr>
           <w:rFonts w:ascii="Cambria" w:eastAsia="Times New Roman" w:hAnsi="Cambria" w:cs="Times New Roman"/>
@@ -6320,7 +6404,7 @@
         </w:rPr>
         <w:t>GitHub URL</w:t>
       </w:r>
-      <w:bookmarkEnd w:id="44"/>
+      <w:bookmarkEnd w:id="46"/>
     </w:p>
     <w:p>
       <w:pPr>
@@ -6362,8 +6446,6 @@
         <w:spacing w:after="0"/>
         <w:ind w:left="1440"/>
       </w:pPr>
-      <w:bookmarkStart w:id="45" w:name="_GoBack"/>
-      <w:bookmarkEnd w:id="45"/>
     </w:p>
     <w:p>
       <w:pPr>
@@ -6377,7 +6459,7 @@
           <w:szCs w:val="28"/>
         </w:rPr>
       </w:pPr>
-      <w:bookmarkStart w:id="46" w:name="_Toc521936938"/>
+      <w:bookmarkStart w:id="47" w:name="_Toc522556057"/>
       <w:r>
         <w:rPr>
           <w:rFonts w:ascii="Cambria" w:eastAsia="Times New Roman" w:hAnsi="Cambria" w:cs="Times New Roman"/>
@@ -6405,7 +6487,7 @@
         </w:rPr>
         <w:t>Basic Framework</w:t>
       </w:r>
-      <w:bookmarkEnd w:id="46"/>
+      <w:bookmarkEnd w:id="47"/>
     </w:p>
     <w:p>
       <w:pPr>
@@ -6752,14 +6834,14 @@
           <w:rFonts w:ascii="Cambria" w:eastAsia="Times New Roman" w:hAnsi="Cambria" w:cs="Times New Roman"/>
         </w:rPr>
       </w:pPr>
-      <w:bookmarkStart w:id="47" w:name="_Toc521936939"/>
+      <w:bookmarkStart w:id="48" w:name="_Toc522556058"/>
       <w:r>
         <w:rPr>
           <w:rFonts w:ascii="Cambria" w:eastAsia="Times New Roman" w:hAnsi="Cambria" w:cs="Times New Roman"/>
         </w:rPr>
         <w:t>Log4j</w:t>
       </w:r>
-      <w:bookmarkEnd w:id="47"/>
+      <w:bookmarkEnd w:id="48"/>
     </w:p>
     <w:p>
       <w:pPr>
@@ -6959,14 +7041,14 @@
           <w:rFonts w:ascii="Cambria" w:eastAsia="Times New Roman" w:hAnsi="Cambria" w:cs="Times New Roman"/>
         </w:rPr>
       </w:pPr>
-      <w:bookmarkStart w:id="48" w:name="_Toc521936940"/>
+      <w:bookmarkStart w:id="49" w:name="_Toc522556059"/>
       <w:r>
         <w:rPr>
           <w:rFonts w:ascii="Cambria" w:eastAsia="Times New Roman" w:hAnsi="Cambria" w:cs="Times New Roman"/>
         </w:rPr>
         <w:t>Caching</w:t>
       </w:r>
-      <w:bookmarkEnd w:id="48"/>
+      <w:bookmarkEnd w:id="49"/>
     </w:p>
     <w:p>
       <w:pPr>
@@ -7010,9 +7092,9 @@
           <w:rFonts w:ascii="Cambria" w:eastAsia="Times New Roman" w:hAnsi="Cambria" w:cs="Times New Roman"/>
         </w:rPr>
       </w:pPr>
-      <w:bookmarkStart w:id="49" w:name="_Insert_records_in"/>
-      <w:bookmarkStart w:id="50" w:name="_Toc521936941"/>
-      <w:bookmarkEnd w:id="49"/>
+      <w:bookmarkStart w:id="50" w:name="_Insert_records_in"/>
+      <w:bookmarkStart w:id="51" w:name="_Toc522556060"/>
+      <w:bookmarkEnd w:id="50"/>
       <w:r>
         <w:rPr>
           <w:rFonts w:ascii="Cambria" w:eastAsia="Times New Roman" w:hAnsi="Cambria" w:cs="Times New Roman"/>
@@ -7020,7 +7102,7 @@
         <w:lastRenderedPageBreak/>
         <w:t>Insert records in user_masters table</w:t>
       </w:r>
-      <w:bookmarkEnd w:id="50"/>
+      <w:bookmarkEnd w:id="51"/>
     </w:p>
     <w:p>
       <w:pPr>
@@ -7482,7 +7564,7 @@
           <w:szCs w:val="28"/>
         </w:rPr>
       </w:pPr>
-      <w:bookmarkStart w:id="51" w:name="_Toc521936942"/>
+      <w:bookmarkStart w:id="52" w:name="_Toc522556061"/>
       <w:r>
         <w:rPr>
           <w:sz w:val="28"/>
@@ -7511,7 +7593,7 @@
         </w:rPr>
         <w:t>Insert records in role_masters table</w:t>
       </w:r>
-      <w:bookmarkEnd w:id="51"/>
+      <w:bookmarkEnd w:id="52"/>
     </w:p>
     <w:p>
       <w:pPr>
@@ -7817,7 +7899,7 @@
           <w:szCs w:val="28"/>
         </w:rPr>
       </w:pPr>
-      <w:bookmarkStart w:id="52" w:name="_Toc521936943"/>
+      <w:bookmarkStart w:id="53" w:name="_Toc522556062"/>
       <w:r>
         <w:rPr>
           <w:sz w:val="28"/>
@@ -7841,7 +7923,7 @@
         <w:tab/>
         <w:t>Fetch all users from user_masters table</w:t>
       </w:r>
-      <w:bookmarkEnd w:id="52"/>
+      <w:bookmarkEnd w:id="53"/>
     </w:p>
     <w:p>
       <w:pPr>
@@ -7997,7 +8079,7 @@
           <w:szCs w:val="28"/>
         </w:rPr>
       </w:pPr>
-      <w:bookmarkStart w:id="53" w:name="_Toc521936944"/>
+      <w:bookmarkStart w:id="54" w:name="_Toc522556063"/>
       <w:r>
         <w:rPr>
           <w:sz w:val="28"/>
@@ -8027,7 +8109,7 @@
         <w:tab/>
         <w:t>User Batch Upload</w:t>
       </w:r>
-      <w:bookmarkEnd w:id="53"/>
+      <w:bookmarkEnd w:id="54"/>
     </w:p>
     <w:p>
       <w:pPr>
@@ -8544,11 +8626,11 @@
         </w:numPr>
         <w:spacing w:before="0"/>
       </w:pPr>
-      <w:bookmarkStart w:id="54" w:name="_Toc521936945"/>
+      <w:bookmarkStart w:id="55" w:name="_Toc522556064"/>
       <w:r>
         <w:t>Insert into batch_master table</w:t>
       </w:r>
-      <w:bookmarkEnd w:id="54"/>
+      <w:bookmarkEnd w:id="55"/>
     </w:p>
     <w:p>
       <w:pPr>
@@ -8622,12 +8704,12 @@
         </w:numPr>
         <w:spacing w:before="0"/>
       </w:pPr>
-      <w:bookmarkStart w:id="55" w:name="_Toc521936946"/>
+      <w:bookmarkStart w:id="56" w:name="_Toc522556065"/>
       <w:r>
         <w:lastRenderedPageBreak/>
         <w:t>Insert into batch_execution status table</w:t>
       </w:r>
-      <w:bookmarkEnd w:id="55"/>
+      <w:bookmarkEnd w:id="56"/>
     </w:p>
     <w:p>
       <w:pPr>
@@ -8722,11 +8804,11 @@
         </w:numPr>
         <w:spacing w:before="0"/>
       </w:pPr>
-      <w:bookmarkStart w:id="56" w:name="_Toc521936947"/>
+      <w:bookmarkStart w:id="57" w:name="_Toc522556066"/>
       <w:r>
         <w:t>Insert into batch_exception table</w:t>
       </w:r>
-      <w:bookmarkEnd w:id="56"/>
+      <w:bookmarkEnd w:id="57"/>
     </w:p>
     <w:p>
       <w:pPr>
@@ -8865,7 +8947,7 @@
           <w:szCs w:val="28"/>
         </w:rPr>
       </w:pPr>
-      <w:bookmarkStart w:id="57" w:name="_Toc521936948"/>
+      <w:bookmarkStart w:id="58" w:name="_Toc522556067"/>
       <w:r>
         <w:rPr>
           <w:sz w:val="28"/>
@@ -8888,7 +8970,7 @@
         </w:rPr>
         <w:t>Authentication and Authorization</w:t>
       </w:r>
-      <w:bookmarkEnd w:id="57"/>
+      <w:bookmarkEnd w:id="58"/>
     </w:p>
     <w:p>
       <w:pPr>
@@ -9147,7 +9229,7 @@
           <w:szCs w:val="28"/>
         </w:rPr>
       </w:pPr>
-      <w:bookmarkStart w:id="58" w:name="_Toc521936949"/>
+      <w:bookmarkStart w:id="59" w:name="_Toc522556068"/>
       <w:r>
         <w:rPr>
           <w:sz w:val="28"/>
@@ -9170,7 +9252,7 @@
         </w:rPr>
         <w:t>Unit Testing and Coverage</w:t>
       </w:r>
-      <w:bookmarkEnd w:id="58"/>
+      <w:bookmarkEnd w:id="59"/>
     </w:p>
     <w:p>
       <w:pPr>
@@ -9647,7 +9729,7 @@
           <w:sz w:val="16"/>
           <w:szCs w:val="16"/>
         </w:rPr>
-        <w:t xml:space="preserve">Statements   : 94.12% </w:t>
+        <w:t>Statements </w:t>
       </w:r>
       <w:proofErr w:type="gramStart"/>
       <w:r>
@@ -9656,7 +9738,7 @@
           <w:sz w:val="16"/>
           <w:szCs w:val="16"/>
         </w:rPr>
-        <w:t>( 32</w:t>
+        <w:t>  :</w:t>
       </w:r>
       <w:proofErr w:type="gramEnd"/>
       <w:r>
@@ -9665,7 +9747,7 @@
           <w:sz w:val="16"/>
           <w:szCs w:val="16"/>
         </w:rPr>
-        <w:t>/34 )</w:t>
+        <w:t xml:space="preserve"> 94.12% ( 32/34 )</w:t>
       </w:r>
     </w:p>
     <w:p>
@@ -9686,7 +9768,7 @@
           <w:sz w:val="16"/>
           <w:szCs w:val="16"/>
         </w:rPr>
-        <w:t xml:space="preserve">Branches     : 83.33% </w:t>
+        <w:t>Branches   </w:t>
       </w:r>
       <w:proofErr w:type="gramStart"/>
       <w:r>
@@ -9695,7 +9777,7 @@
           <w:sz w:val="16"/>
           <w:szCs w:val="16"/>
         </w:rPr>
-        <w:t>( 10</w:t>
+        <w:t>  :</w:t>
       </w:r>
       <w:proofErr w:type="gramEnd"/>
       <w:r>
@@ -9704,7 +9786,7 @@
           <w:sz w:val="16"/>
           <w:szCs w:val="16"/>
         </w:rPr>
-        <w:t>/12 )</w:t>
+        <w:t xml:space="preserve"> 83.33% ( 10/12 )</w:t>
       </w:r>
     </w:p>
     <w:p>
@@ -9725,7 +9807,7 @@
           <w:sz w:val="16"/>
           <w:szCs w:val="16"/>
         </w:rPr>
-        <w:t xml:space="preserve">Functions    : 100% </w:t>
+        <w:t>Functions  </w:t>
       </w:r>
       <w:proofErr w:type="gramStart"/>
       <w:r>
@@ -9734,7 +9816,7 @@
           <w:sz w:val="16"/>
           <w:szCs w:val="16"/>
         </w:rPr>
-        <w:t>( 3</w:t>
+        <w:t>  :</w:t>
       </w:r>
       <w:proofErr w:type="gramEnd"/>
       <w:r>
@@ -9743,11 +9825,14 @@
           <w:sz w:val="16"/>
           <w:szCs w:val="16"/>
         </w:rPr>
-        <w:t>/3 )</w:t>
-      </w:r>
-    </w:p>
-    <w:p>
-      <w:pPr>
+        <w:t xml:space="preserve"> 100% ( 3/3 )</w:t>
+      </w:r>
+    </w:p>
+    <w:p>
+      <w:pPr>
+        <w:pBdr>
+          <w:bottom w:val="double" w:sz="6" w:space="1" w:color="auto"/>
+        </w:pBdr>
         <w:autoSpaceDE w:val="0"/>
         <w:autoSpaceDN w:val="0"/>
         <w:spacing w:after="0"/>
@@ -9764,7 +9849,7 @@
           <w:sz w:val="16"/>
           <w:szCs w:val="16"/>
         </w:rPr>
-        <w:t xml:space="preserve">Lines        : 94.12% </w:t>
+        <w:t>Lines      </w:t>
       </w:r>
       <w:proofErr w:type="gramStart"/>
       <w:r>
@@ -9773,7 +9858,7 @@
           <w:sz w:val="16"/>
           <w:szCs w:val="16"/>
         </w:rPr>
-        <w:t>( 32</w:t>
+        <w:t>  :</w:t>
       </w:r>
       <w:proofErr w:type="gramEnd"/>
       <w:r>
@@ -9782,7 +9867,7 @@
           <w:sz w:val="16"/>
           <w:szCs w:val="16"/>
         </w:rPr>
-        <w:t>/34 )</w:t>
+        <w:t xml:space="preserve"> 94.12% ( 32/34 )</w:t>
       </w:r>
     </w:p>
     <w:p>
@@ -9792,14 +9877,418 @@
         <w:ind w:left="1440"/>
         <w:jc w:val="both"/>
       </w:pPr>
-      <w:r>
-        <w:rPr>
-          <w:rFonts w:ascii="Lucida Console" w:hAnsi="Lucida Console"/>
-          <w:sz w:val="16"/>
-          <w:szCs w:val="16"/>
-        </w:rPr>
-        <w:t>================================================================================</w:t>
-      </w:r>
+    </w:p>
+    <w:p>
+      <w:pPr>
+        <w:pStyle w:val="ListParagraph"/>
+        <w:spacing w:after="0"/>
+        <w:ind w:left="1440"/>
+        <w:jc w:val="both"/>
+      </w:pPr>
+    </w:p>
+    <w:p>
+      <w:pPr>
+        <w:pStyle w:val="ListParagraph"/>
+        <w:spacing w:after="0"/>
+        <w:ind w:left="1440"/>
+        <w:jc w:val="both"/>
+      </w:pPr>
+    </w:p>
+    <w:p>
+      <w:pPr>
+        <w:keepNext/>
+        <w:keepLines/>
+        <w:spacing w:after="0"/>
+        <w:ind w:left="425"/>
+        <w:outlineLvl w:val="1"/>
+        <w:rPr>
+          <w:sz w:val="28"/>
+          <w:szCs w:val="28"/>
+        </w:rPr>
+      </w:pPr>
+      <w:bookmarkStart w:id="60" w:name="_Toc522556069"/>
+      <w:r>
+        <w:rPr>
+          <w:sz w:val="28"/>
+          <w:szCs w:val="28"/>
+        </w:rPr>
+        <w:t>3.1</w:t>
+      </w:r>
+      <w:r>
+        <w:rPr>
+          <w:sz w:val="28"/>
+          <w:szCs w:val="28"/>
+        </w:rPr>
+        <w:t>1</w:t>
+      </w:r>
+      <w:r>
+        <w:rPr>
+          <w:sz w:val="28"/>
+          <w:szCs w:val="28"/>
+        </w:rPr>
+        <w:t xml:space="preserve"> </w:t>
+      </w:r>
+      <w:r>
+        <w:rPr>
+          <w:sz w:val="28"/>
+          <w:szCs w:val="28"/>
+        </w:rPr>
+        <w:tab/>
+      </w:r>
+      <w:r>
+        <w:rPr>
+          <w:sz w:val="28"/>
+          <w:szCs w:val="28"/>
+        </w:rPr>
+        <w:t>Pagination</w:t>
+      </w:r>
+      <w:bookmarkEnd w:id="60"/>
+    </w:p>
+    <w:p>
+      <w:pPr>
+        <w:spacing w:after="0"/>
+        <w:ind w:left="1440"/>
+        <w:rPr>
+          <w:rFonts w:cstheme="minorHAnsi"/>
+          <w:color w:val="121315"/>
+          <w:shd w:val="clear" w:color="auto" w:fill="FFFFFF"/>
+        </w:rPr>
+      </w:pPr>
+      <w:r>
+        <w:rPr>
+          <w:rFonts w:cstheme="minorHAnsi"/>
+          <w:color w:val="121315"/>
+          <w:shd w:val="clear" w:color="auto" w:fill="FFFFFF"/>
+        </w:rPr>
+        <w:t>MongoDB natively supports the paging operation using the skip() and limit() commands. The skip(n) directive tells MongoDB that it should skip ‘n’ results, and the limit(n) directive instructs MongoDB that it should limit the result length to ‘n’ results.</w:t>
+      </w:r>
+    </w:p>
+    <w:p>
+      <w:pPr>
+        <w:spacing w:after="0"/>
+        <w:ind w:left="1440"/>
+        <w:rPr>
+          <w:rFonts w:cstheme="minorHAnsi"/>
+        </w:rPr>
+      </w:pPr>
+    </w:p>
+    <w:p>
+      <w:pPr>
+        <w:spacing w:after="0" w:line="240" w:lineRule="auto"/>
+        <w:ind w:left="1440"/>
+        <w:rPr>
+          <w:rFonts w:eastAsia="Times New Roman" w:cstheme="minorHAnsi"/>
+          <w:color w:val="121315"/>
+          <w:lang w:val="en-IN" w:eastAsia="en-IN"/>
+        </w:rPr>
+      </w:pPr>
+      <w:r>
+        <w:rPr>
+          <w:rFonts w:eastAsia="Times New Roman" w:cstheme="minorHAnsi"/>
+          <w:color w:val="121315"/>
+          <w:lang w:val="en-IN" w:eastAsia="en-IN"/>
+        </w:rPr>
+        <w:t>//Page 1</w:t>
+      </w:r>
+    </w:p>
+    <w:p>
+      <w:pPr>
+        <w:spacing w:after="0" w:line="240" w:lineRule="auto"/>
+        <w:ind w:left="1440"/>
+        <w:rPr>
+          <w:rFonts w:eastAsia="Times New Roman" w:cstheme="minorHAnsi"/>
+          <w:color w:val="121315"/>
+          <w:lang w:val="en-IN" w:eastAsia="en-IN"/>
+        </w:rPr>
+      </w:pPr>
+      <w:proofErr w:type="gramStart"/>
+      <w:r>
+        <w:rPr>
+          <w:rFonts w:eastAsia="Times New Roman" w:cstheme="minorHAnsi"/>
+          <w:color w:val="121315"/>
+          <w:lang w:val="en-IN" w:eastAsia="en-IN"/>
+        </w:rPr>
+        <w:t>db.</w:t>
+      </w:r>
+      <w:r>
+        <w:rPr>
+          <w:rFonts w:eastAsia="Times New Roman" w:cstheme="minorHAnsi"/>
+          <w:color w:val="121315"/>
+          <w:lang w:val="en-IN" w:eastAsia="en-IN"/>
+        </w:rPr>
+        <w:t>Tenant</w:t>
+      </w:r>
+      <w:proofErr w:type="gramEnd"/>
+      <w:r>
+        <w:rPr>
+          <w:rFonts w:eastAsia="Times New Roman" w:cstheme="minorHAnsi"/>
+          <w:color w:val="121315"/>
+          <w:lang w:val="en-IN" w:eastAsia="en-IN"/>
+        </w:rPr>
+        <w:t>_1.</w:t>
+      </w:r>
+      <w:r>
+        <w:rPr>
+          <w:rFonts w:eastAsia="Times New Roman" w:cstheme="minorHAnsi"/>
+          <w:color w:val="121315"/>
+          <w:lang w:val="en-IN" w:eastAsia="en-IN"/>
+        </w:rPr>
+        <w:t>user</w:t>
+      </w:r>
+      <w:r>
+        <w:rPr>
+          <w:rFonts w:eastAsia="Times New Roman" w:cstheme="minorHAnsi"/>
+          <w:color w:val="121315"/>
+          <w:lang w:val="en-IN" w:eastAsia="en-IN"/>
+        </w:rPr>
+        <w:t>_masters</w:t>
+      </w:r>
+      <w:r>
+        <w:rPr>
+          <w:rFonts w:eastAsia="Times New Roman" w:cstheme="minorHAnsi"/>
+          <w:color w:val="121315"/>
+          <w:lang w:val="en-IN" w:eastAsia="en-IN"/>
+        </w:rPr>
+        <w:t>.find().limit (10)</w:t>
+      </w:r>
+    </w:p>
+    <w:p>
+      <w:pPr>
+        <w:spacing w:after="0" w:line="240" w:lineRule="auto"/>
+        <w:ind w:left="1440"/>
+        <w:rPr>
+          <w:rFonts w:eastAsia="Times New Roman" w:cstheme="minorHAnsi"/>
+          <w:color w:val="121315"/>
+          <w:lang w:val="en-IN" w:eastAsia="en-IN"/>
+        </w:rPr>
+      </w:pPr>
+      <w:r>
+        <w:rPr>
+          <w:rFonts w:eastAsia="Times New Roman" w:cstheme="minorHAnsi"/>
+          <w:color w:val="121315"/>
+          <w:lang w:val="en-IN" w:eastAsia="en-IN"/>
+        </w:rPr>
+        <w:t>//Page 2</w:t>
+      </w:r>
+    </w:p>
+    <w:p>
+      <w:pPr>
+        <w:spacing w:after="0" w:line="240" w:lineRule="auto"/>
+        <w:ind w:left="1440"/>
+        <w:rPr>
+          <w:rFonts w:eastAsia="Times New Roman" w:cstheme="minorHAnsi"/>
+          <w:color w:val="121315"/>
+          <w:lang w:val="en-IN" w:eastAsia="en-IN"/>
+        </w:rPr>
+      </w:pPr>
+      <w:r>
+        <w:rPr>
+          <w:rFonts w:eastAsia="Times New Roman" w:cstheme="minorHAnsi"/>
+          <w:color w:val="121315"/>
+          <w:lang w:val="en-IN" w:eastAsia="en-IN"/>
+        </w:rPr>
+        <w:t>db.</w:t>
+      </w:r>
+      <w:r>
+        <w:rPr>
+          <w:rFonts w:eastAsia="Times New Roman" w:cstheme="minorHAnsi"/>
+          <w:color w:val="121315"/>
+          <w:lang w:val="en-IN" w:eastAsia="en-IN"/>
+        </w:rPr>
+        <w:t xml:space="preserve"> </w:t>
+      </w:r>
+      <w:r>
+        <w:rPr>
+          <w:rFonts w:eastAsia="Times New Roman" w:cstheme="minorHAnsi"/>
+          <w:color w:val="121315"/>
+          <w:lang w:val="en-IN" w:eastAsia="en-IN"/>
+        </w:rPr>
+        <w:t>Tenant_1.</w:t>
+      </w:r>
+      <w:r>
+        <w:rPr>
+          <w:rFonts w:eastAsia="Times New Roman" w:cstheme="minorHAnsi"/>
+          <w:color w:val="121315"/>
+          <w:lang w:val="en-IN" w:eastAsia="en-IN"/>
+        </w:rPr>
+        <w:t>user</w:t>
+      </w:r>
+      <w:r>
+        <w:rPr>
+          <w:rFonts w:eastAsia="Times New Roman" w:cstheme="minorHAnsi"/>
+          <w:color w:val="121315"/>
+          <w:lang w:val="en-IN" w:eastAsia="en-IN"/>
+        </w:rPr>
+        <w:t>_</w:t>
+      </w:r>
+      <w:proofErr w:type="gramStart"/>
+      <w:r>
+        <w:rPr>
+          <w:rFonts w:eastAsia="Times New Roman" w:cstheme="minorHAnsi"/>
+          <w:color w:val="121315"/>
+          <w:lang w:val="en-IN" w:eastAsia="en-IN"/>
+        </w:rPr>
+        <w:t>masters</w:t>
+      </w:r>
+      <w:r>
+        <w:rPr>
+          <w:rFonts w:eastAsia="Times New Roman" w:cstheme="minorHAnsi"/>
+          <w:color w:val="121315"/>
+          <w:lang w:val="en-IN" w:eastAsia="en-IN"/>
+        </w:rPr>
+        <w:t>.find</w:t>
+      </w:r>
+      <w:proofErr w:type="gramEnd"/>
+      <w:r>
+        <w:rPr>
+          <w:rFonts w:eastAsia="Times New Roman" w:cstheme="minorHAnsi"/>
+          <w:color w:val="121315"/>
+          <w:lang w:val="en-IN" w:eastAsia="en-IN"/>
+        </w:rPr>
+        <w:t>().skip(10).limit(10)</w:t>
+      </w:r>
+    </w:p>
+    <w:p>
+      <w:pPr>
+        <w:spacing w:after="0" w:line="240" w:lineRule="auto"/>
+        <w:ind w:left="1440"/>
+        <w:rPr>
+          <w:rFonts w:eastAsia="Times New Roman" w:cstheme="minorHAnsi"/>
+          <w:color w:val="121315"/>
+          <w:lang w:val="en-IN" w:eastAsia="en-IN"/>
+        </w:rPr>
+      </w:pPr>
+      <w:r>
+        <w:rPr>
+          <w:rFonts w:eastAsia="Times New Roman" w:cstheme="minorHAnsi"/>
+          <w:color w:val="121315"/>
+          <w:lang w:val="en-IN" w:eastAsia="en-IN"/>
+        </w:rPr>
+        <w:t>//Page 3</w:t>
+      </w:r>
+    </w:p>
+    <w:p>
+      <w:pPr>
+        <w:spacing w:after="0" w:line="240" w:lineRule="auto"/>
+        <w:ind w:left="1440"/>
+        <w:rPr>
+          <w:rFonts w:eastAsia="Times New Roman" w:cstheme="minorHAnsi"/>
+          <w:color w:val="121315"/>
+          <w:lang w:val="en-IN" w:eastAsia="en-IN"/>
+        </w:rPr>
+      </w:pPr>
+      <w:r>
+        <w:rPr>
+          <w:rFonts w:eastAsia="Times New Roman" w:cstheme="minorHAnsi"/>
+          <w:color w:val="121315"/>
+          <w:lang w:val="en-IN" w:eastAsia="en-IN"/>
+        </w:rPr>
+        <w:t>db.</w:t>
+      </w:r>
+      <w:r>
+        <w:rPr>
+          <w:rFonts w:eastAsia="Times New Roman" w:cstheme="minorHAnsi"/>
+          <w:color w:val="121315"/>
+          <w:lang w:val="en-IN" w:eastAsia="en-IN"/>
+        </w:rPr>
+        <w:t xml:space="preserve"> </w:t>
+      </w:r>
+      <w:r>
+        <w:rPr>
+          <w:rFonts w:eastAsia="Times New Roman" w:cstheme="minorHAnsi"/>
+          <w:color w:val="121315"/>
+          <w:lang w:val="en-IN" w:eastAsia="en-IN"/>
+        </w:rPr>
+        <w:t>Tenant_1.</w:t>
+      </w:r>
+      <w:r>
+        <w:rPr>
+          <w:rFonts w:eastAsia="Times New Roman" w:cstheme="minorHAnsi"/>
+          <w:color w:val="121315"/>
+          <w:lang w:val="en-IN" w:eastAsia="en-IN"/>
+        </w:rPr>
+        <w:t>user</w:t>
+      </w:r>
+      <w:r>
+        <w:rPr>
+          <w:rFonts w:eastAsia="Times New Roman" w:cstheme="minorHAnsi"/>
+          <w:color w:val="121315"/>
+          <w:lang w:val="en-IN" w:eastAsia="en-IN"/>
+        </w:rPr>
+        <w:t>_</w:t>
+      </w:r>
+      <w:proofErr w:type="gramStart"/>
+      <w:r>
+        <w:rPr>
+          <w:rFonts w:eastAsia="Times New Roman" w:cstheme="minorHAnsi"/>
+          <w:color w:val="121315"/>
+          <w:lang w:val="en-IN" w:eastAsia="en-IN"/>
+        </w:rPr>
+        <w:t>masters</w:t>
+      </w:r>
+      <w:r>
+        <w:rPr>
+          <w:rFonts w:eastAsia="Times New Roman" w:cstheme="minorHAnsi"/>
+          <w:color w:val="121315"/>
+          <w:lang w:val="en-IN" w:eastAsia="en-IN"/>
+        </w:rPr>
+        <w:t>.find</w:t>
+      </w:r>
+      <w:proofErr w:type="gramEnd"/>
+      <w:r>
+        <w:rPr>
+          <w:rFonts w:eastAsia="Times New Roman" w:cstheme="minorHAnsi"/>
+          <w:color w:val="121315"/>
+          <w:lang w:val="en-IN" w:eastAsia="en-IN"/>
+        </w:rPr>
+        <w:t>().skip(20).limit(10)</w:t>
+      </w:r>
+      <w:bookmarkStart w:id="61" w:name="_GoBack"/>
+      <w:bookmarkEnd w:id="61"/>
+    </w:p>
+    <w:p>
+      <w:pPr>
+        <w:spacing w:after="0" w:line="240" w:lineRule="auto"/>
+        <w:ind w:left="1440"/>
+        <w:rPr>
+          <w:rFonts w:ascii="Consolas" w:eastAsia="Times New Roman" w:hAnsi="Consolas" w:cs="Times New Roman"/>
+          <w:color w:val="121315"/>
+          <w:sz w:val="26"/>
+          <w:szCs w:val="26"/>
+          <w:lang w:val="en-IN" w:eastAsia="en-IN"/>
+        </w:rPr>
+      </w:pPr>
+      <w:r>
+        <w:rPr>
+          <w:rFonts w:eastAsia="Times New Roman" w:cstheme="minorHAnsi"/>
+          <w:color w:val="121315"/>
+          <w:lang w:val="en-IN" w:eastAsia="en-IN"/>
+        </w:rPr>
+        <w:t>........</w:t>
+      </w:r>
+    </w:p>
+    <w:p>
+      <w:pPr>
+        <w:spacing w:after="0"/>
+        <w:ind w:left="1440"/>
+        <w:rPr>
+          <w:rFonts w:cstheme="minorHAnsi"/>
+        </w:rPr>
+      </w:pPr>
+    </w:p>
+    <w:p>
+      <w:pPr>
+        <w:pStyle w:val="ListParagraph"/>
+        <w:spacing w:after="0"/>
+        <w:ind w:left="1440"/>
+        <w:jc w:val="both"/>
+      </w:pPr>
+    </w:p>
+    <w:p>
+      <w:pPr>
+        <w:spacing w:after="0"/>
+        <w:jc w:val="both"/>
+      </w:pPr>
     </w:p>
     <w:p>
       <w:pPr>
@@ -9903,7 +10392,7 @@
 </file>
 
 <file path=word/endnotes.xml><?xml version="1.0" encoding="utf-8"?>
-<w:endnotes xmlns:wpc="http://schemas.microsoft.com/office/word/2010/wordprocessingCanvas" xmlns:mc="http://schemas.openxmlformats.org/markup-compatibility/2006" xmlns:o="urn:schemas-microsoft-com:office:office" xmlns:r="http://schemas.openxmlformats.org/officeDocument/2006/relationships" xmlns:m="http://schemas.openxmlformats.org/officeDocument/2006/math" xmlns:v="urn:schemas-microsoft-com:vml" xmlns:wp14="http://schemas.microsoft.com/office/word/2010/wordprocessingDrawing" xmlns:wp="http://schemas.openxmlformats.org/drawingml/2006/wordprocessingDrawing" xmlns:w10="urn:schemas-microsoft-com:office:word" xmlns:w="http://schemas.openxmlformats.org/wordprocessingml/2006/main" xmlns:w14="http://schemas.microsoft.com/office/word/2010/wordml" xmlns:w15="http://schemas.microsoft.com/office/word/2012/wordml" xmlns:wpg="http://schemas.microsoft.com/office/word/2010/wordprocessingGroup" xmlns:wpi="http://schemas.microsoft.com/office/word/2010/wordprocessingInk" xmlns:wne="http://schemas.microsoft.com/office/word/2006/wordml" xmlns:wps="http://schemas.microsoft.com/office/word/2010/wordprocessingShape" mc:Ignorable="w14 w15 wp14">
+<w:endnotes xmlns:wpc="http://schemas.microsoft.com/office/word/2010/wordprocessingCanvas" xmlns:cx="http://schemas.microsoft.com/office/drawing/2014/chartex" xmlns:cx1="http://schemas.microsoft.com/office/drawing/2015/9/8/chartex" xmlns:cx2="http://schemas.microsoft.com/office/drawing/2015/10/21/chartex" xmlns:cx3="http://schemas.microsoft.com/office/drawing/2016/5/9/chartex" xmlns:cx4="http://schemas.microsoft.com/office/drawing/2016/5/10/chartex" xmlns:cx5="http://schemas.microsoft.com/office/drawing/2016/5/11/chartex" xmlns:cx6="http://schemas.microsoft.com/office/drawing/2016/5/12/chartex" xmlns:cx7="http://schemas.microsoft.com/office/drawing/2016/5/13/chartex" xmlns:cx8="http://schemas.microsoft.com/office/drawing/2016/5/14/chartex" xmlns:mc="http://schemas.openxmlformats.org/markup-compatibility/2006" xmlns:aink="http://schemas.microsoft.com/office/drawing/2016/ink" xmlns:am3d="http://schemas.microsoft.com/office/drawing/2017/model3d" xmlns:o="urn:schemas-microsoft-com:office:office" xmlns:r="http://schemas.openxmlformats.org/officeDocument/2006/relationships" xmlns:m="http://schemas.openxmlformats.org/officeDocument/2006/math" xmlns:v="urn:schemas-microsoft-com:vml" xmlns:wp14="http://schemas.microsoft.com/office/word/2010/wordprocessingDrawing" xmlns:wp="http://schemas.openxmlformats.org/drawingml/2006/wordprocessingDrawing" xmlns:w10="urn:schemas-microsoft-com:office:word" xmlns:w="http://schemas.openxmlformats.org/wordprocessingml/2006/main" xmlns:w14="http://schemas.microsoft.com/office/word/2010/wordml" xmlns:w15="http://schemas.microsoft.com/office/word/2012/wordml" xmlns:w16cid="http://schemas.microsoft.com/office/word/2016/wordml/cid" xmlns:w16se="http://schemas.microsoft.com/office/word/2015/wordml/symex" xmlns:wpg="http://schemas.microsoft.com/office/word/2010/wordprocessingGroup" xmlns:wpi="http://schemas.microsoft.com/office/word/2010/wordprocessingInk" xmlns:wne="http://schemas.microsoft.com/office/word/2006/wordml" xmlns:wps="http://schemas.microsoft.com/office/word/2010/wordprocessingShape" mc:Ignorable="w14 w15 w16se w16cid wp14">
   <w:endnote w:type="separator" w:id="-1">
     <w:p>
       <w:pPr>
@@ -9928,7 +10417,7 @@
 </file>
 
 <file path=word/footer1.xml><?xml version="1.0" encoding="utf-8"?>
-<w:ftr xmlns:wpc="http://schemas.microsoft.com/office/word/2010/wordprocessingCanvas" xmlns:mc="http://schemas.openxmlformats.org/markup-compatibility/2006" xmlns:o="urn:schemas-microsoft-com:office:office" xmlns:r="http://schemas.openxmlformats.org/officeDocument/2006/relationships" xmlns:m="http://schemas.openxmlformats.org/officeDocument/2006/math" xmlns:v="urn:schemas-microsoft-com:vml" xmlns:wp14="http://schemas.microsoft.com/office/word/2010/wordprocessingDrawing" xmlns:wp="http://schemas.openxmlformats.org/drawingml/2006/wordprocessingDrawing" xmlns:w10="urn:schemas-microsoft-com:office:word" xmlns:w="http://schemas.openxmlformats.org/wordprocessingml/2006/main" xmlns:w14="http://schemas.microsoft.com/office/word/2010/wordml" xmlns:w15="http://schemas.microsoft.com/office/word/2012/wordml" xmlns:wpg="http://schemas.microsoft.com/office/word/2010/wordprocessingGroup" xmlns:wpi="http://schemas.microsoft.com/office/word/2010/wordprocessingInk" xmlns:wne="http://schemas.microsoft.com/office/word/2006/wordml" xmlns:wps="http://schemas.microsoft.com/office/word/2010/wordprocessingShape" mc:Ignorable="w14 w15 wp14">
+<w:ftr xmlns:wpc="http://schemas.microsoft.com/office/word/2010/wordprocessingCanvas" xmlns:cx="http://schemas.microsoft.com/office/drawing/2014/chartex" xmlns:cx1="http://schemas.microsoft.com/office/drawing/2015/9/8/chartex" xmlns:cx2="http://schemas.microsoft.com/office/drawing/2015/10/21/chartex" xmlns:cx3="http://schemas.microsoft.com/office/drawing/2016/5/9/chartex" xmlns:cx4="http://schemas.microsoft.com/office/drawing/2016/5/10/chartex" xmlns:cx5="http://schemas.microsoft.com/office/drawing/2016/5/11/chartex" xmlns:cx6="http://schemas.microsoft.com/office/drawing/2016/5/12/chartex" xmlns:cx7="http://schemas.microsoft.com/office/drawing/2016/5/13/chartex" xmlns:cx8="http://schemas.microsoft.com/office/drawing/2016/5/14/chartex" xmlns:mc="http://schemas.openxmlformats.org/markup-compatibility/2006" xmlns:aink="http://schemas.microsoft.com/office/drawing/2016/ink" xmlns:am3d="http://schemas.microsoft.com/office/drawing/2017/model3d" xmlns:o="urn:schemas-microsoft-com:office:office" xmlns:r="http://schemas.openxmlformats.org/officeDocument/2006/relationships" xmlns:m="http://schemas.openxmlformats.org/officeDocument/2006/math" xmlns:v="urn:schemas-microsoft-com:vml" xmlns:wp14="http://schemas.microsoft.com/office/word/2010/wordprocessingDrawing" xmlns:wp="http://schemas.openxmlformats.org/drawingml/2006/wordprocessingDrawing" xmlns:w10="urn:schemas-microsoft-com:office:word" xmlns:w="http://schemas.openxmlformats.org/wordprocessingml/2006/main" xmlns:w14="http://schemas.microsoft.com/office/word/2010/wordml" xmlns:w15="http://schemas.microsoft.com/office/word/2012/wordml" xmlns:w16cid="http://schemas.microsoft.com/office/word/2016/wordml/cid" xmlns:w16se="http://schemas.microsoft.com/office/word/2015/wordml/symex" xmlns:wpg="http://schemas.microsoft.com/office/word/2010/wordprocessingGroup" xmlns:wpi="http://schemas.microsoft.com/office/word/2010/wordprocessingInk" xmlns:wne="http://schemas.microsoft.com/office/word/2006/wordml" xmlns:wps="http://schemas.microsoft.com/office/word/2010/wordprocessingShape" mc:Ignorable="w14 w15 w16se w16cid wp14">
   <w:p>
     <w:pPr>
       <w:pStyle w:val="Footer"/>
@@ -9996,7 +10485,7 @@
 </file>
 
 <file path=word/footnotes.xml><?xml version="1.0" encoding="utf-8"?>
-<w:footnotes xmlns:wpc="http://schemas.microsoft.com/office/word/2010/wordprocessingCanvas" xmlns:mc="http://schemas.openxmlformats.org/markup-compatibility/2006" xmlns:o="urn:schemas-microsoft-com:office:office" xmlns:r="http://schemas.openxmlformats.org/officeDocument/2006/relationships" xmlns:m="http://schemas.openxmlformats.org/officeDocument/2006/math" xmlns:v="urn:schemas-microsoft-com:vml" xmlns:wp14="http://schemas.microsoft.com/office/word/2010/wordprocessingDrawing" xmlns:wp="http://schemas.openxmlformats.org/drawingml/2006/wordprocessingDrawing" xmlns:w10="urn:schemas-microsoft-com:office:word" xmlns:w="http://schemas.openxmlformats.org/wordprocessingml/2006/main" xmlns:w14="http://schemas.microsoft.com/office/word/2010/wordml" xmlns:w15="http://schemas.microsoft.com/office/word/2012/wordml" xmlns:wpg="http://schemas.microsoft.com/office/word/2010/wordprocessingGroup" xmlns:wpi="http://schemas.microsoft.com/office/word/2010/wordprocessingInk" xmlns:wne="http://schemas.microsoft.com/office/word/2006/wordml" xmlns:wps="http://schemas.microsoft.com/office/word/2010/wordprocessingShape" mc:Ignorable="w14 w15 wp14">
+<w:footnotes xmlns:wpc="http://schemas.microsoft.com/office/word/2010/wordprocessingCanvas" xmlns:cx="http://schemas.microsoft.com/office/drawing/2014/chartex" xmlns:cx1="http://schemas.microsoft.com/office/drawing/2015/9/8/chartex" xmlns:cx2="http://schemas.microsoft.com/office/drawing/2015/10/21/chartex" xmlns:cx3="http://schemas.microsoft.com/office/drawing/2016/5/9/chartex" xmlns:cx4="http://schemas.microsoft.com/office/drawing/2016/5/10/chartex" xmlns:cx5="http://schemas.microsoft.com/office/drawing/2016/5/11/chartex" xmlns:cx6="http://schemas.microsoft.com/office/drawing/2016/5/12/chartex" xmlns:cx7="http://schemas.microsoft.com/office/drawing/2016/5/13/chartex" xmlns:cx8="http://schemas.microsoft.com/office/drawing/2016/5/14/chartex" xmlns:mc="http://schemas.openxmlformats.org/markup-compatibility/2006" xmlns:aink="http://schemas.microsoft.com/office/drawing/2016/ink" xmlns:am3d="http://schemas.microsoft.com/office/drawing/2017/model3d" xmlns:o="urn:schemas-microsoft-com:office:office" xmlns:r="http://schemas.openxmlformats.org/officeDocument/2006/relationships" xmlns:m="http://schemas.openxmlformats.org/officeDocument/2006/math" xmlns:v="urn:schemas-microsoft-com:vml" xmlns:wp14="http://schemas.microsoft.com/office/word/2010/wordprocessingDrawing" xmlns:wp="http://schemas.openxmlformats.org/drawingml/2006/wordprocessingDrawing" xmlns:w10="urn:schemas-microsoft-com:office:word" xmlns:w="http://schemas.openxmlformats.org/wordprocessingml/2006/main" xmlns:w14="http://schemas.microsoft.com/office/word/2010/wordml" xmlns:w15="http://schemas.microsoft.com/office/word/2012/wordml" xmlns:w16cid="http://schemas.microsoft.com/office/word/2016/wordml/cid" xmlns:w16se="http://schemas.microsoft.com/office/word/2015/wordml/symex" xmlns:wpg="http://schemas.microsoft.com/office/word/2010/wordprocessingGroup" xmlns:wpi="http://schemas.microsoft.com/office/word/2010/wordprocessingInk" xmlns:wne="http://schemas.microsoft.com/office/word/2006/wordml" xmlns:wps="http://schemas.microsoft.com/office/word/2010/wordprocessingShape" mc:Ignorable="w14 w15 w16se w16cid wp14">
   <w:footnote w:type="separator" w:id="-1">
     <w:p>
       <w:pPr>
@@ -10021,7 +10510,7 @@
 </file>
 
 <file path=word/header1.xml><?xml version="1.0" encoding="utf-8"?>
-<w:hdr xmlns:wpc="http://schemas.microsoft.com/office/word/2010/wordprocessingCanvas" xmlns:mc="http://schemas.openxmlformats.org/markup-compatibility/2006" xmlns:o="urn:schemas-microsoft-com:office:office" xmlns:r="http://schemas.openxmlformats.org/officeDocument/2006/relationships" xmlns:m="http://schemas.openxmlformats.org/officeDocument/2006/math" xmlns:v="urn:schemas-microsoft-com:vml" xmlns:wp14="http://schemas.microsoft.com/office/word/2010/wordprocessingDrawing" xmlns:wp="http://schemas.openxmlformats.org/drawingml/2006/wordprocessingDrawing" xmlns:w10="urn:schemas-microsoft-com:office:word" xmlns:w="http://schemas.openxmlformats.org/wordprocessingml/2006/main" xmlns:w14="http://schemas.microsoft.com/office/word/2010/wordml" xmlns:w15="http://schemas.microsoft.com/office/word/2012/wordml" xmlns:wpg="http://schemas.microsoft.com/office/word/2010/wordprocessingGroup" xmlns:wpi="http://schemas.microsoft.com/office/word/2010/wordprocessingInk" xmlns:wne="http://schemas.microsoft.com/office/word/2006/wordml" xmlns:wps="http://schemas.microsoft.com/office/word/2010/wordprocessingShape" mc:Ignorable="w14 w15 wp14">
+<w:hdr xmlns:wpc="http://schemas.microsoft.com/office/word/2010/wordprocessingCanvas" xmlns:cx="http://schemas.microsoft.com/office/drawing/2014/chartex" xmlns:cx1="http://schemas.microsoft.com/office/drawing/2015/9/8/chartex" xmlns:cx2="http://schemas.microsoft.com/office/drawing/2015/10/21/chartex" xmlns:cx3="http://schemas.microsoft.com/office/drawing/2016/5/9/chartex" xmlns:cx4="http://schemas.microsoft.com/office/drawing/2016/5/10/chartex" xmlns:cx5="http://schemas.microsoft.com/office/drawing/2016/5/11/chartex" xmlns:cx6="http://schemas.microsoft.com/office/drawing/2016/5/12/chartex" xmlns:cx7="http://schemas.microsoft.com/office/drawing/2016/5/13/chartex" xmlns:cx8="http://schemas.microsoft.com/office/drawing/2016/5/14/chartex" xmlns:mc="http://schemas.openxmlformats.org/markup-compatibility/2006" xmlns:aink="http://schemas.microsoft.com/office/drawing/2016/ink" xmlns:am3d="http://schemas.microsoft.com/office/drawing/2017/model3d" xmlns:o="urn:schemas-microsoft-com:office:office" xmlns:r="http://schemas.openxmlformats.org/officeDocument/2006/relationships" xmlns:m="http://schemas.openxmlformats.org/officeDocument/2006/math" xmlns:v="urn:schemas-microsoft-com:vml" xmlns:wp14="http://schemas.microsoft.com/office/word/2010/wordprocessingDrawing" xmlns:wp="http://schemas.openxmlformats.org/drawingml/2006/wordprocessingDrawing" xmlns:w10="urn:schemas-microsoft-com:office:word" xmlns:w="http://schemas.openxmlformats.org/wordprocessingml/2006/main" xmlns:w14="http://schemas.microsoft.com/office/word/2010/wordml" xmlns:w15="http://schemas.microsoft.com/office/word/2012/wordml" xmlns:w16cid="http://schemas.microsoft.com/office/word/2016/wordml/cid" xmlns:w16se="http://schemas.microsoft.com/office/word/2015/wordml/symex" xmlns:wpg="http://schemas.microsoft.com/office/word/2010/wordprocessingGroup" xmlns:wpi="http://schemas.microsoft.com/office/word/2010/wordprocessingInk" xmlns:wne="http://schemas.microsoft.com/office/word/2006/wordml" xmlns:wps="http://schemas.microsoft.com/office/word/2010/wordprocessingShape" mc:Ignorable="w14 w15 w16se w16cid wp14">
   <w:p>
     <w:pPr>
       <w:pStyle w:val="Header"/>
@@ -10035,7 +10524,7 @@
 </file>
 
 <file path=word/numbering.xml><?xml version="1.0" encoding="utf-8"?>
-<w:numbering xmlns:wpc="http://schemas.microsoft.com/office/word/2010/wordprocessingCanvas" xmlns:mc="http://schemas.openxmlformats.org/markup-compatibility/2006" xmlns:o="urn:schemas-microsoft-com:office:office" xmlns:r="http://schemas.openxmlformats.org/officeDocument/2006/relationships" xmlns:m="http://schemas.openxmlformats.org/officeDocument/2006/math" xmlns:v="urn:schemas-microsoft-com:vml" xmlns:wp14="http://schemas.microsoft.com/office/word/2010/wordprocessingDrawing" xmlns:wp="http://schemas.openxmlformats.org/drawingml/2006/wordprocessingDrawing" xmlns:w10="urn:schemas-microsoft-com:office:word" xmlns:w="http://schemas.openxmlformats.org/wordprocessingml/2006/main" xmlns:w14="http://schemas.microsoft.com/office/word/2010/wordml" xmlns:w15="http://schemas.microsoft.com/office/word/2012/wordml" xmlns:wpg="http://schemas.microsoft.com/office/word/2010/wordprocessingGroup" xmlns:wpi="http://schemas.microsoft.com/office/word/2010/wordprocessingInk" xmlns:wne="http://schemas.microsoft.com/office/word/2006/wordml" xmlns:wps="http://schemas.microsoft.com/office/word/2010/wordprocessingShape" mc:Ignorable="w14 w15 wp14">
+<w:numbering xmlns:wpc="http://schemas.microsoft.com/office/word/2010/wordprocessingCanvas" xmlns:cx="http://schemas.microsoft.com/office/drawing/2014/chartex" xmlns:cx1="http://schemas.microsoft.com/office/drawing/2015/9/8/chartex" xmlns:cx2="http://schemas.microsoft.com/office/drawing/2015/10/21/chartex" xmlns:cx3="http://schemas.microsoft.com/office/drawing/2016/5/9/chartex" xmlns:cx4="http://schemas.microsoft.com/office/drawing/2016/5/10/chartex" xmlns:cx5="http://schemas.microsoft.com/office/drawing/2016/5/11/chartex" xmlns:cx6="http://schemas.microsoft.com/office/drawing/2016/5/12/chartex" xmlns:cx7="http://schemas.microsoft.com/office/drawing/2016/5/13/chartex" xmlns:cx8="http://schemas.microsoft.com/office/drawing/2016/5/14/chartex" xmlns:mc="http://schemas.openxmlformats.org/markup-compatibility/2006" xmlns:aink="http://schemas.microsoft.com/office/drawing/2016/ink" xmlns:am3d="http://schemas.microsoft.com/office/drawing/2017/model3d" xmlns:o="urn:schemas-microsoft-com:office:office" xmlns:r="http://schemas.openxmlformats.org/officeDocument/2006/relationships" xmlns:m="http://schemas.openxmlformats.org/officeDocument/2006/math" xmlns:v="urn:schemas-microsoft-com:vml" xmlns:wp14="http://schemas.microsoft.com/office/word/2010/wordprocessingDrawing" xmlns:wp="http://schemas.openxmlformats.org/drawingml/2006/wordprocessingDrawing" xmlns:w10="urn:schemas-microsoft-com:office:word" xmlns:w="http://schemas.openxmlformats.org/wordprocessingml/2006/main" xmlns:w14="http://schemas.microsoft.com/office/word/2010/wordml" xmlns:w15="http://schemas.microsoft.com/office/word/2012/wordml" xmlns:w16cid="http://schemas.microsoft.com/office/word/2016/wordml/cid" xmlns:w16se="http://schemas.microsoft.com/office/word/2015/wordml/symex" xmlns:wpg="http://schemas.microsoft.com/office/word/2010/wordprocessingGroup" xmlns:wpi="http://schemas.microsoft.com/office/word/2010/wordprocessingInk" xmlns:wne="http://schemas.microsoft.com/office/word/2006/wordml" xmlns:wps="http://schemas.microsoft.com/office/word/2010/wordprocessingShape" mc:Ignorable="w14 w15 w16se w16cid wp14">
   <w:abstractNum w:abstractNumId="0" w15:restartNumberingAfterBreak="0">
     <w:nsid w:val="22647DE7"/>
     <w:multiLevelType w:val="multilevel"/>
@@ -11479,7 +11968,7 @@
 </file>
 
 <file path=word/styles.xml><?xml version="1.0" encoding="utf-8"?>
-<w:styles xmlns:mc="http://schemas.openxmlformats.org/markup-compatibility/2006" xmlns:r="http://schemas.openxmlformats.org/officeDocument/2006/relationships" xmlns:w="http://schemas.openxmlformats.org/wordprocessingml/2006/main" xmlns:w14="http://schemas.microsoft.com/office/word/2010/wordml" xmlns:w15="http://schemas.microsoft.com/office/word/2012/wordml" mc:Ignorable="w14 w15">
+<w:styles xmlns:mc="http://schemas.openxmlformats.org/markup-compatibility/2006" xmlns:r="http://schemas.openxmlformats.org/officeDocument/2006/relationships" xmlns:w="http://schemas.openxmlformats.org/wordprocessingml/2006/main" xmlns:w14="http://schemas.microsoft.com/office/word/2010/wordml" xmlns:w15="http://schemas.microsoft.com/office/word/2012/wordml" xmlns:w16cid="http://schemas.microsoft.com/office/word/2016/wordml/cid" xmlns:w16se="http://schemas.microsoft.com/office/word/2015/wordml/symex" mc:Ignorable="w14 w15 w16se w16cid">
   <w:docDefaults>
     <w:rPrDefault>
       <w:rPr>
@@ -11495,7 +11984,7 @@
       </w:pPr>
     </w:pPrDefault>
   </w:docDefaults>
-  <w:latentStyles w:defLockedState="0" w:defUIPriority="99" w:defSemiHidden="0" w:defUnhideWhenUsed="0" w:defQFormat="0" w:count="371">
+  <w:latentStyles w:defLockedState="0" w:defUIPriority="99" w:defSemiHidden="0" w:defUnhideWhenUsed="0" w:defQFormat="0" w:count="375">
     <w:lsdException w:name="Normal" w:uiPriority="0" w:qFormat="1"/>
     <w:lsdException w:name="heading 1" w:uiPriority="9" w:qFormat="1"/>
     <w:lsdException w:name="heading 2" w:semiHidden="1" w:uiPriority="9" w:unhideWhenUsed="1" w:qFormat="1"/>
@@ -11601,7 +12090,6 @@
     <w:lsdException w:name="HTML Sample" w:semiHidden="1" w:unhideWhenUsed="1"/>
     <w:lsdException w:name="HTML Typewriter" w:semiHidden="1" w:unhideWhenUsed="1"/>
     <w:lsdException w:name="HTML Variable" w:semiHidden="1" w:unhideWhenUsed="1"/>
-    <w:lsdException w:name="Normal Table" w:semiHidden="1" w:unhideWhenUsed="1"/>
     <w:lsdException w:name="annotation subject" w:semiHidden="1" w:unhideWhenUsed="1"/>
     <w:lsdException w:name="No List" w:semiHidden="1" w:unhideWhenUsed="1"/>
     <w:lsdException w:name="Outline List 1" w:semiHidden="1" w:unhideWhenUsed="1"/>
@@ -11645,10 +12133,8 @@
     <w:lsdException w:name="Table Elegant" w:semiHidden="1" w:unhideWhenUsed="1"/>
     <w:lsdException w:name="Table Professional" w:semiHidden="1" w:unhideWhenUsed="1"/>
     <w:lsdException w:name="Table Subtle 1" w:semiHidden="1" w:unhideWhenUsed="1"/>
-    <w:lsdException w:name="Table Subtle 2" w:semiHidden="1" w:unhideWhenUsed="1"/>
     <w:lsdException w:name="Table Web 1" w:semiHidden="1" w:unhideWhenUsed="1"/>
     <w:lsdException w:name="Table Web 2" w:semiHidden="1" w:unhideWhenUsed="1"/>
-    <w:lsdException w:name="Table Web 3" w:semiHidden="1" w:unhideWhenUsed="1"/>
     <w:lsdException w:name="Balloon Text" w:semiHidden="1" w:unhideWhenUsed="1"/>
     <w:lsdException w:name="Table Grid" w:uiPriority="59"/>
     <w:lsdException w:name="Table Theme" w:semiHidden="1" w:unhideWhenUsed="1"/>
@@ -11867,6 +12353,10 @@
     <w:lsdException w:name="List Table 5 Dark Accent 6" w:uiPriority="50"/>
     <w:lsdException w:name="List Table 6 Colorful Accent 6" w:uiPriority="51"/>
     <w:lsdException w:name="List Table 7 Colorful Accent 6" w:uiPriority="52"/>
+    <w:lsdException w:name="Mention" w:semiHidden="1" w:unhideWhenUsed="1"/>
+    <w:lsdException w:name="Smart Hyperlink" w:semiHidden="1" w:unhideWhenUsed="1"/>
+    <w:lsdException w:name="Hashtag" w:semiHidden="1" w:unhideWhenUsed="1"/>
+    <w:lsdException w:name="Unresolved Mention" w:semiHidden="1" w:unhideWhenUsed="1"/>
   </w:latentStyles>
   <w:style w:type="paragraph" w:default="1" w:styleId="Normal">
     <w:name w:val="Normal"/>
@@ -12526,8 +13016,8 @@
       <w:u w:val="single"/>
     </w:rPr>
   </w:style>
-  <w:style w:type="character" w:customStyle="1" w:styleId="UnresolvedMention">
-    <w:name w:val="Unresolved Mention"/>
+  <w:style w:type="character" w:customStyle="1" w:styleId="UnresolvedMention1">
+    <w:name w:val="Unresolved Mention1"/>
     <w:basedOn w:val="DefaultParagraphFont"/>
     <w:uiPriority w:val="99"/>
     <w:semiHidden/>
@@ -12536,6 +13026,19 @@
     <w:rPr>
       <w:color w:val="605E5C"/>
       <w:shd w:val="clear" w:color="auto" w:fill="E1DFDD"/>
+    </w:rPr>
+  </w:style>
+  <w:style w:type="character" w:styleId="HTMLCode">
+    <w:name w:val="HTML Code"/>
+    <w:basedOn w:val="DefaultParagraphFont"/>
+    <w:uiPriority w:val="99"/>
+    <w:semiHidden/>
+    <w:unhideWhenUsed/>
+    <w:rsid w:val="002F197D"/>
+    <w:rPr>
+      <w:rFonts w:ascii="Courier New" w:eastAsia="Times New Roman" w:hAnsi="Courier New" w:cs="Courier New"/>
+      <w:sz w:val="20"/>
+      <w:szCs w:val="20"/>
     </w:rPr>
   </w:style>
 </w:styles>
@@ -12826,7 +13329,7 @@
 </file>
 
 <file path=customXml/itemProps2.xml><?xml version="1.0" encoding="utf-8"?>
-<ds:datastoreItem xmlns:ds="http://schemas.openxmlformats.org/officeDocument/2006/customXml" ds:itemID="{930FADB1-75C3-448F-AF60-D67932F92469}">
+<ds:datastoreItem xmlns:ds="http://schemas.openxmlformats.org/officeDocument/2006/customXml" ds:itemID="{9F8F83FD-72AA-42EA-8589-E99306F20460}">
   <ds:schemaRefs>
     <ds:schemaRef ds:uri="http://schemas.openxmlformats.org/officeDocument/2006/bibliography"/>
   </ds:schemaRefs>

</xml_diff>